<commit_message>
update doc on low power consumption
</commit_message>
<xml_diff>
--- a/Zephyr_documentation.docx
+++ b/Zephyr_documentation.docx
@@ -2,6 +2,47 @@
 <file path=word/document.xml><?xml version="1.0" encoding="utf-8"?>
 <w:document xmlns:wpc="http://schemas.microsoft.com/office/word/2010/wordprocessingCanvas" xmlns:cx="http://schemas.microsoft.com/office/drawing/2014/chartex" xmlns:cx1="http://schemas.microsoft.com/office/drawing/2015/9/8/chartex" xmlns:cx2="http://schemas.microsoft.com/office/drawing/2015/10/21/chartex" xmlns:cx3="http://schemas.microsoft.com/office/drawing/2016/5/9/chartex" xmlns:cx4="http://schemas.microsoft.com/office/drawing/2016/5/10/chartex" xmlns:cx5="http://schemas.microsoft.com/office/drawing/2016/5/11/chartex" xmlns:cx6="http://schemas.microsoft.com/office/drawing/2016/5/12/chartex" xmlns:cx7="http://schemas.microsoft.com/office/drawing/2016/5/13/chartex" xmlns:cx8="http://schemas.microsoft.com/office/drawing/2016/5/14/chartex" xmlns:mc="http://schemas.openxmlformats.org/markup-compatibility/2006" xmlns:aink="http://schemas.microsoft.com/office/drawing/2016/ink" xmlns:am3d="http://schemas.microsoft.com/office/drawing/2017/model3d" xmlns:o="urn:schemas-microsoft-com:office:office" xmlns:oel="http://schemas.microsoft.com/office/2019/extlst" xmlns:r="http://schemas.openxmlformats.org/officeDocument/2006/relationships" xmlns:m="http://schemas.openxmlformats.org/officeDocument/2006/math" xmlns:v="urn:schemas-microsoft-com:vml" xmlns:wp14="http://schemas.microsoft.com/office/word/2010/wordprocessingDrawing" xmlns:wp="http://schemas.openxmlformats.org/drawingml/2006/wordprocessingDrawing" xmlns:w10="urn:schemas-microsoft-com:office:word" xmlns:w="http://schemas.openxmlformats.org/wordprocessingml/2006/main" xmlns:w14="http://schemas.microsoft.com/office/word/2010/wordml" xmlns:w15="http://schemas.microsoft.com/office/word/2012/wordml" xmlns:w16cex="http://schemas.microsoft.com/office/word/2018/wordml/cex" xmlns:w16cid="http://schemas.microsoft.com/office/word/2016/wordml/cid" xmlns:w16="http://schemas.microsoft.com/office/word/2018/wordml" xmlns:w16du="http://schemas.microsoft.com/office/word/2023/wordml/word16du" xmlns:w16sdtdh="http://schemas.microsoft.com/office/word/2020/wordml/sdtdatahash" xmlns:w16sdtfl="http://schemas.microsoft.com/office/word/2024/wordml/sdtformatlock" xmlns:w16se="http://schemas.microsoft.com/office/word/2015/wordml/symex" xmlns:wpg="http://schemas.microsoft.com/office/word/2010/wordprocessingGroup" xmlns:wpi="http://schemas.microsoft.com/office/word/2010/wordprocessingInk" xmlns:wne="http://schemas.microsoft.com/office/word/2006/wordml" xmlns:wps="http://schemas.microsoft.com/office/word/2010/wordprocessingShape" mc:Ignorable="w14 w15 w16se w16cid w16 w16cex w16sdtdh w16sdtfl w16du wp14">
   <w:body>
+    <w:p>
+      <w:pPr>
+        <w:pStyle w:val="Titre1"/>
+        <w:spacing w:before="0" w:after="0"/>
+        <w:jc w:val="right"/>
+        <w:rPr>
+          <w:sz w:val="20"/>
+          <w:szCs w:val="20"/>
+        </w:rPr>
+      </w:pPr>
+      <w:r>
+        <w:rPr>
+          <w:sz w:val="20"/>
+          <w:szCs w:val="20"/>
+        </w:rPr>
+        <w:t xml:space="preserve">Johanne </w:t>
+      </w:r>
+      <w:proofErr w:type="gramStart"/>
+      <w:r>
+        <w:rPr>
+          <w:sz w:val="20"/>
+          <w:szCs w:val="20"/>
+        </w:rPr>
+        <w:t xml:space="preserve">Vigny </w:t>
+      </w:r>
+      <w:r>
+        <w:rPr>
+          <w:sz w:val="20"/>
+          <w:szCs w:val="20"/>
+        </w:rPr>
+        <w:t>,</w:t>
+      </w:r>
+      <w:proofErr w:type="gramEnd"/>
+      <w:r>
+        <w:rPr>
+          <w:sz w:val="20"/>
+          <w:szCs w:val="20"/>
+        </w:rPr>
+        <w:t xml:space="preserve"> April 2025</w:t>
+      </w:r>
+    </w:p>
     <w:p>
       <w:pPr>
         <w:pStyle w:val="Titre1"/>
@@ -1067,7 +1108,19 @@
         <w:rPr>
           <w:rFonts w:ascii="Aptos" w:eastAsia="Aptos" w:hAnsi="Aptos"/>
         </w:rPr>
-        <w:t>`west flash` to flash the compile project to the board</w:t>
+        <w:t>`</w:t>
+      </w:r>
+      <w:r>
+        <w:rPr>
+          <w:rStyle w:val="Code1"/>
+        </w:rPr>
+        <w:t>west flash</w:t>
+      </w:r>
+      <w:r>
+        <w:rPr>
+          <w:rFonts w:ascii="Aptos" w:eastAsia="Aptos" w:hAnsi="Aptos"/>
+        </w:rPr>
+        <w:t>` to flash the compile project to the board</w:t>
       </w:r>
     </w:p>
     <w:p>
@@ -4081,7 +4134,25 @@
         <w:t>` key each node will need different parameters</w:t>
       </w:r>
       <w:r>
-        <w:t>, that can be find on the doc.</w:t>
+        <w:t xml:space="preserve">, </w:t>
+      </w:r>
+      <w:r>
+        <w:t>which</w:t>
+      </w:r>
+      <w:r>
+        <w:t xml:space="preserve"> can be </w:t>
+      </w:r>
+      <w:r>
+        <w:t>found</w:t>
+      </w:r>
+      <w:r>
+        <w:t xml:space="preserve"> </w:t>
+      </w:r>
+      <w:r>
+        <w:t>i</w:t>
+      </w:r>
+      <w:r>
+        <w:t>n the doc.</w:t>
       </w:r>
       <w:r>
         <w:t xml:space="preserve"> It can be specific to the board used.</w:t>
@@ -4109,14 +4180,26 @@
         <w:rPr>
           <w:rStyle w:val="Code1"/>
         </w:rPr>
-        <w:t>gpio</w:t>
+        <w:t>gpio-</w:t>
+      </w:r>
+      <w:r>
+        <w:rPr>
+          <w:rStyle w:val="Code1"/>
+        </w:rPr>
+        <w:t>led</w:t>
+      </w:r>
+      <w:r>
+        <w:rPr>
+          <w:rStyle w:val="Code1"/>
+        </w:rPr>
+        <w:t>s</w:t>
       </w:r>
       <w:proofErr w:type="spellEnd"/>
       <w:r>
         <w:rPr>
           <w:rStyle w:val="Code1"/>
         </w:rPr>
-        <w:t>-keys"</w:t>
+        <w:t>"</w:t>
       </w:r>
       <w:r>
         <w:t>`</w:t>
@@ -4162,10 +4245,22 @@
     </w:p>
     <w:p>
       <w:r>
-        <w:t xml:space="preserve">After building the project the </w:t>
-      </w:r>
-      <w:r>
-        <w:t xml:space="preserve">complete devicetree use will be in </w:t>
+        <w:t>After building the project</w:t>
+      </w:r>
+      <w:r>
+        <w:t>,</w:t>
+      </w:r>
+      <w:r>
+        <w:t xml:space="preserve"> the </w:t>
+      </w:r>
+      <w:r>
+        <w:t>complete devicetree use</w:t>
+      </w:r>
+      <w:r>
+        <w:t>d</w:t>
+      </w:r>
+      <w:r>
+        <w:t xml:space="preserve"> will be in </w:t>
       </w:r>
       <w:r>
         <w:t xml:space="preserve">the file </w:t>
@@ -4244,7 +4339,13 @@
         <w:t xml:space="preserve">` </w:t>
       </w:r>
       <w:r>
-        <w:t>that will contain all the file describing the board.</w:t>
+        <w:t>that will contain all the file</w:t>
+      </w:r>
+      <w:r>
+        <w:t>s</w:t>
+      </w:r>
+      <w:r>
+        <w:t xml:space="preserve"> describing the board.</w:t>
       </w:r>
       <w:r>
         <w:t xml:space="preserve"> If no</w:t>
@@ -4252,13 +4353,111 @@
       <w:r>
         <w:t xml:space="preserve"> vendor </w:t>
       </w:r>
+      <w:r>
+        <w:t>name,</w:t>
+      </w:r>
+      <w:r>
+        <w:t xml:space="preserve"> it `other`.</w:t>
+      </w:r>
+      <w:r>
+        <w:t xml:space="preserve"> This directory will </w:t>
+      </w:r>
+      <w:r>
+        <w:t>contain</w:t>
+      </w:r>
+      <w:r>
+        <w:t xml:space="preserve"> Kconfig </w:t>
+      </w:r>
+      <w:r>
+        <w:lastRenderedPageBreak/>
+        <w:t>and overlay to define the board, it’s also possible to</w:t>
+      </w:r>
+      <w:r>
+        <w:t xml:space="preserve"> define</w:t>
+      </w:r>
+      <w:r>
+        <w:t xml:space="preserve"> </w:t>
+      </w:r>
+      <w:r>
+        <w:t>some code source with a CMakeLists.txt containing the following:</w:t>
+      </w:r>
+    </w:p>
+    <w:p>
+      <w:pPr>
+        <w:rPr>
+          <w:rStyle w:val="Code1"/>
+        </w:rPr>
+      </w:pPr>
+      <w:proofErr w:type="spellStart"/>
+      <w:r>
+        <w:rPr>
+          <w:rStyle w:val="Code1"/>
+        </w:rPr>
+        <w:t>zephyr_</w:t>
+      </w:r>
       <w:proofErr w:type="gramStart"/>
       <w:r>
-        <w:t>name</w:t>
+        <w:rPr>
+          <w:rStyle w:val="Code1"/>
+        </w:rPr>
+        <w:t>library</w:t>
+      </w:r>
+      <w:proofErr w:type="spellEnd"/>
+      <w:r>
+        <w:rPr>
+          <w:rStyle w:val="Code1"/>
+        </w:rPr>
+        <w:t>(</w:t>
       </w:r>
       <w:proofErr w:type="gramEnd"/>
       <w:r>
-        <w:t xml:space="preserve"> it `other`.</w:t>
+        <w:rPr>
+          <w:rStyle w:val="Code1"/>
+        </w:rPr>
+        <w:t>)</w:t>
+      </w:r>
+    </w:p>
+    <w:p>
+      <w:pPr>
+        <w:rPr>
+          <w:rFonts w:asciiTheme="majorHAnsi" w:hAnsiTheme="majorHAnsi"/>
+          <w:color w:val="C00000"/>
+          <w:shd w:val="clear" w:color="auto" w:fill="D9D9D9" w:themeFill="background1" w:themeFillShade="D9"/>
+        </w:rPr>
+      </w:pPr>
+      <w:proofErr w:type="spellStart"/>
+      <w:r>
+        <w:rPr>
+          <w:rStyle w:val="Code1"/>
+        </w:rPr>
+        <w:t>zephyr_library_sources</w:t>
+      </w:r>
+      <w:proofErr w:type="spellEnd"/>
+      <w:r>
+        <w:rPr>
+          <w:rStyle w:val="Code1"/>
+        </w:rPr>
+        <w:t>(</w:t>
+      </w:r>
+      <w:proofErr w:type="spellStart"/>
+      <w:r>
+        <w:rPr>
+          <w:rStyle w:val="Code1"/>
+        </w:rPr>
+        <w:t>source_file</w:t>
+      </w:r>
+      <w:r>
+        <w:rPr>
+          <w:rStyle w:val="Code1"/>
+        </w:rPr>
+        <w:t>.c</w:t>
+      </w:r>
+      <w:proofErr w:type="spellEnd"/>
+      <w:r>
+        <w:rPr>
+          <w:rStyle w:val="Code1"/>
+        </w:rPr>
+        <w:t>)</w:t>
       </w:r>
     </w:p>
     <w:p>
@@ -4271,13 +4470,18 @@
         <w:ind w:left="0" w:firstLine="0"/>
       </w:pPr>
       <w:r>
-        <w:lastRenderedPageBreak/>
         <w:t>Kconfig</w:t>
       </w:r>
     </w:p>
     <w:p>
       <w:r>
-        <w:t>Use to en</w:t>
+        <w:t>Use</w:t>
+      </w:r>
+      <w:r>
+        <w:t>d</w:t>
+      </w:r>
+      <w:r>
+        <w:t xml:space="preserve"> to en</w:t>
       </w:r>
       <w:r>
         <w:t>able or disable some features.</w:t>
@@ -4294,7 +4498,7 @@
       </w:r>
       <w:proofErr w:type="spellEnd"/>
       <w:r>
-        <w:t xml:space="preserve">` will contains the </w:t>
+        <w:t xml:space="preserve">` will contain the </w:t>
       </w:r>
       <w:r>
         <w:t>Kconfig</w:t>
@@ -4303,7 +4507,16 @@
         <w:t xml:space="preserve"> at </w:t>
       </w:r>
       <w:r>
-        <w:t xml:space="preserve">the app root. </w:t>
+        <w:t>the app root.</w:t>
+      </w:r>
+      <w:r>
+        <w:t xml:space="preserve"> Kconfig will include the code source need</w:t>
+      </w:r>
+      <w:r>
+        <w:t>ed</w:t>
+      </w:r>
+      <w:r>
+        <w:t xml:space="preserve"> for your app.</w:t>
       </w:r>
     </w:p>
     <w:p>
@@ -4374,6 +4587,46 @@
       </w:pPr>
       <w:r>
         <w:t>…</w:t>
+      </w:r>
+    </w:p>
+    <w:p>
+      <w:r>
+        <w:t>After building the project</w:t>
+      </w:r>
+      <w:r>
+        <w:t>,</w:t>
+      </w:r>
+      <w:r>
+        <w:t xml:space="preserve"> the complete </w:t>
+      </w:r>
+      <w:proofErr w:type="spellStart"/>
+      <w:r>
+        <w:t>kconfig</w:t>
+      </w:r>
+      <w:proofErr w:type="spellEnd"/>
+      <w:r>
+        <w:t xml:space="preserve"> use</w:t>
+      </w:r>
+      <w:r>
+        <w:t>d</w:t>
+      </w:r>
+      <w:r>
+        <w:t xml:space="preserve"> will be in the file </w:t>
+      </w:r>
+      <w:r>
+        <w:rPr>
+          <w:rStyle w:val="Code1"/>
+        </w:rPr>
+        <w:t>`&lt;build directory&gt;/zephyr/</w:t>
+      </w:r>
+      <w:r>
+        <w:rPr>
+          <w:rStyle w:val="Code1"/>
+        </w:rPr>
+        <w:t>.config</w:t>
+      </w:r>
+      <w:r>
+        <w:t>`</w:t>
       </w:r>
     </w:p>
     <w:p>
@@ -4459,12 +4712,738 @@
     </w:p>
     <w:p>
       <w:r>
-        <w:t xml:space="preserve">Before pulling the project zephyr, you van define </w:t>
+        <w:t xml:space="preserve">Before pulling the project zephyr, you </w:t>
+      </w:r>
+      <w:r>
+        <w:t>c</w:t>
+      </w:r>
+      <w:r>
+        <w:t xml:space="preserve">an define </w:t>
       </w:r>
       <w:r>
         <w:t>any variable you want.</w:t>
       </w:r>
     </w:p>
+    <w:p>
+      <w:r>
+        <w:t xml:space="preserve">To add other files in </w:t>
+      </w:r>
+      <w:r>
+        <w:t>the</w:t>
+      </w:r>
+      <w:r>
+        <w:t xml:space="preserve"> project you can add a list of source files in `</w:t>
+      </w:r>
+      <w:proofErr w:type="spellStart"/>
+      <w:r>
+        <w:rPr>
+          <w:rStyle w:val="Code1"/>
+        </w:rPr>
+        <w:t>target_sources</w:t>
+      </w:r>
+      <w:proofErr w:type="spellEnd"/>
+      <w:r>
+        <w:t xml:space="preserve">`, </w:t>
+      </w:r>
+      <w:r>
+        <w:t>ex:</w:t>
+      </w:r>
+    </w:p>
+    <w:p>
+      <w:pPr>
+        <w:rPr>
+          <w:rStyle w:val="Code1"/>
+        </w:rPr>
+      </w:pPr>
+      <w:r>
+        <w:rPr>
+          <w:rStyle w:val="Code1"/>
+          <w:noProof/>
+        </w:rPr>
+        <w:drawing>
+          <wp:inline distT="0" distB="0" distL="0" distR="0" wp14:anchorId="1B29B910" wp14:editId="568CF3F3">
+            <wp:extent cx="3749365" cy="998307"/>
+            <wp:effectExtent l="0" t="0" r="3810" b="0"/>
+            <wp:docPr id="2116019317" name="Image 1" descr="Une image contenant texte, capture d’écran, Police, ligne&#10;&#10;Le contenu généré par l’IA peut être incorrect."/>
+            <wp:cNvGraphicFramePr>
+              <a:graphicFrameLocks xmlns:a="http://schemas.openxmlformats.org/drawingml/2006/main" noChangeAspect="1"/>
+            </wp:cNvGraphicFramePr>
+            <a:graphic xmlns:a="http://schemas.openxmlformats.org/drawingml/2006/main">
+              <a:graphicData uri="http://schemas.openxmlformats.org/drawingml/2006/picture">
+                <pic:pic xmlns:pic="http://schemas.openxmlformats.org/drawingml/2006/picture">
+                  <pic:nvPicPr>
+                    <pic:cNvPr id="2116019317" name="Image 1" descr="Une image contenant texte, capture d’écran, Police, ligne&#10;&#10;Le contenu généré par l’IA peut être incorrect."/>
+                    <pic:cNvPicPr/>
+                  </pic:nvPicPr>
+                  <pic:blipFill>
+                    <a:blip r:embed="rId12"/>
+                    <a:stretch>
+                      <a:fillRect/>
+                    </a:stretch>
+                  </pic:blipFill>
+                  <pic:spPr>
+                    <a:xfrm>
+                      <a:off x="0" y="0"/>
+                      <a:ext cx="3749365" cy="998307"/>
+                    </a:xfrm>
+                    <a:prstGeom prst="rect">
+                      <a:avLst/>
+                    </a:prstGeom>
+                  </pic:spPr>
+                </pic:pic>
+              </a:graphicData>
+            </a:graphic>
+          </wp:inline>
+        </w:drawing>
+      </w:r>
+    </w:p>
+    <w:p>
+      <w:r>
+        <w:rPr>
+          <w:rStyle w:val="Code1"/>
+        </w:rPr>
+        <w:t xml:space="preserve"> </w:t>
+      </w:r>
+      <w:r>
+        <w:t>You can also add the path of the</w:t>
+      </w:r>
+      <w:r>
+        <w:t xml:space="preserve"> directory where to find </w:t>
+      </w:r>
+      <w:r>
+        <w:t>header file</w:t>
+      </w:r>
+      <w:r>
+        <w:t>s</w:t>
+      </w:r>
+      <w:r>
+        <w:t xml:space="preserve"> </w:t>
+      </w:r>
+      <w:r>
+        <w:t>with:</w:t>
+      </w:r>
+      <w:r>
+        <w:t xml:space="preserve"> </w:t>
+      </w:r>
+    </w:p>
+    <w:p>
+      <w:pPr>
+        <w:jc w:val="center"/>
+        <w:rPr>
+          <w:rStyle w:val="Code1"/>
+        </w:rPr>
+      </w:pPr>
+      <w:proofErr w:type="spellStart"/>
+      <w:r>
+        <w:rPr>
+          <w:rStyle w:val="Code1"/>
+        </w:rPr>
+        <w:t>target_include_</w:t>
+      </w:r>
+      <w:proofErr w:type="gramStart"/>
+      <w:r>
+        <w:rPr>
+          <w:rStyle w:val="Code1"/>
+        </w:rPr>
+        <w:t>directories</w:t>
+      </w:r>
+      <w:proofErr w:type="spellEnd"/>
+      <w:r>
+        <w:rPr>
+          <w:rStyle w:val="Code1"/>
+        </w:rPr>
+        <w:t>(</w:t>
+      </w:r>
+      <w:proofErr w:type="gramEnd"/>
+      <w:r>
+        <w:rPr>
+          <w:rStyle w:val="Code1"/>
+        </w:rPr>
+        <w:t xml:space="preserve">app PRIVATE </w:t>
+      </w:r>
+      <w:proofErr w:type="spellStart"/>
+      <w:r>
+        <w:rPr>
+          <w:rStyle w:val="Code1"/>
+        </w:rPr>
+        <w:t>src</w:t>
+      </w:r>
+      <w:proofErr w:type="spellEnd"/>
+      <w:r>
+        <w:rPr>
+          <w:rStyle w:val="Code1"/>
+        </w:rPr>
+        <w:t>)</w:t>
+      </w:r>
+    </w:p>
+    <w:p>
+      <w:pPr>
+        <w:rPr>
+          <w:rStyle w:val="Code1"/>
+        </w:rPr>
+      </w:pPr>
+      <w:r>
+        <w:t>Where</w:t>
+      </w:r>
+      <w:r>
+        <w:t xml:space="preserve"> `</w:t>
+      </w:r>
+      <w:proofErr w:type="spellStart"/>
+      <w:r>
+        <w:rPr>
+          <w:rStyle w:val="Code1"/>
+        </w:rPr>
+        <w:t>src</w:t>
+      </w:r>
+      <w:proofErr w:type="spellEnd"/>
+      <w:r>
+        <w:t xml:space="preserve">` is </w:t>
+      </w:r>
+      <w:r>
+        <w:t>a</w:t>
+      </w:r>
+      <w:r>
+        <w:t xml:space="preserve"> directory in the app project</w:t>
+      </w:r>
+      <w:r>
+        <w:t>.</w:t>
+      </w:r>
+    </w:p>
+    <w:p>
+      <w:pPr>
+        <w:rPr>
+          <w:rStyle w:val="Code1"/>
+        </w:rPr>
+      </w:pPr>
+    </w:p>
+    <w:p>
+      <w:pPr>
+        <w:pStyle w:val="Titre2"/>
+        <w:numPr>
+          <w:ilvl w:val="0"/>
+          <w:numId w:val="12"/>
+        </w:numPr>
+        <w:ind w:left="0" w:firstLine="0"/>
+      </w:pPr>
+      <w:r>
+        <w:lastRenderedPageBreak/>
+        <w:t>Multiple configuration (Debug, Release …)</w:t>
+      </w:r>
+    </w:p>
+    <w:p/>
+    <w:p>
+      <w:r>
+        <w:t>To have multiple configurations with different Kconfig or overlay</w:t>
+      </w:r>
+      <w:r>
+        <w:t>s</w:t>
+      </w:r>
+      <w:r>
+        <w:t xml:space="preserve">, you </w:t>
+      </w:r>
+      <w:r>
+        <w:t xml:space="preserve">need to define a variable </w:t>
+      </w:r>
+      <w:r>
+        <w:t>in the CMakelists.txt</w:t>
+      </w:r>
+      <w:r>
+        <w:t xml:space="preserve"> file.</w:t>
+      </w:r>
+      <w:r>
+        <w:t xml:space="preserve"> </w:t>
+      </w:r>
+      <w:r>
+        <w:t>This variable will be</w:t>
+      </w:r>
+      <w:r>
+        <w:t xml:space="preserve"> </w:t>
+      </w:r>
+      <w:r>
+        <w:t>used to define the configuration use</w:t>
+      </w:r>
+      <w:r>
+        <w:t>d</w:t>
+      </w:r>
+      <w:r>
+        <w:t xml:space="preserve"> for the compilation. Depending on this configuration</w:t>
+      </w:r>
+      <w:r>
+        <w:t>,</w:t>
+      </w:r>
+      <w:r>
+        <w:t xml:space="preserve"> you can then add the right Kconfig or overlay tree.</w:t>
+      </w:r>
+    </w:p>
+    <w:p>
+      <w:r>
+        <w:t xml:space="preserve">For </w:t>
+      </w:r>
+      <w:proofErr w:type="gramStart"/>
+      <w:r>
+        <w:t>example :</w:t>
+      </w:r>
+      <w:proofErr w:type="gramEnd"/>
+    </w:p>
+    <w:p>
+      <w:r>
+        <w:rPr>
+          <w:noProof/>
+        </w:rPr>
+        <w:drawing>
+          <wp:inline distT="0" distB="0" distL="0" distR="0" wp14:anchorId="151A5F39" wp14:editId="6F10DF68">
+            <wp:extent cx="5731510" cy="3342005"/>
+            <wp:effectExtent l="0" t="0" r="2540" b="0"/>
+            <wp:docPr id="964344313" name="Image 1" descr="Une image contenant texte, capture d’écran, Police&#10;&#10;Le contenu généré par l’IA peut être incorrect."/>
+            <wp:cNvGraphicFramePr>
+              <a:graphicFrameLocks xmlns:a="http://schemas.openxmlformats.org/drawingml/2006/main" noChangeAspect="1"/>
+            </wp:cNvGraphicFramePr>
+            <a:graphic xmlns:a="http://schemas.openxmlformats.org/drawingml/2006/main">
+              <a:graphicData uri="http://schemas.openxmlformats.org/drawingml/2006/picture">
+                <pic:pic xmlns:pic="http://schemas.openxmlformats.org/drawingml/2006/picture">
+                  <pic:nvPicPr>
+                    <pic:cNvPr id="964344313" name="Image 1" descr="Une image contenant texte, capture d’écran, Police&#10;&#10;Le contenu généré par l’IA peut être incorrect."/>
+                    <pic:cNvPicPr/>
+                  </pic:nvPicPr>
+                  <pic:blipFill>
+                    <a:blip r:embed="rId13"/>
+                    <a:stretch>
+                      <a:fillRect/>
+                    </a:stretch>
+                  </pic:blipFill>
+                  <pic:spPr>
+                    <a:xfrm>
+                      <a:off x="0" y="0"/>
+                      <a:ext cx="5731510" cy="3342005"/>
+                    </a:xfrm>
+                    <a:prstGeom prst="rect">
+                      <a:avLst/>
+                    </a:prstGeom>
+                  </pic:spPr>
+                </pic:pic>
+              </a:graphicData>
+            </a:graphic>
+          </wp:inline>
+        </w:drawing>
+      </w:r>
+    </w:p>
+    <w:p>
+      <w:r>
+        <w:t>For this example</w:t>
+      </w:r>
+      <w:r>
+        <w:t>,</w:t>
+      </w:r>
+      <w:r>
+        <w:t xml:space="preserve"> at the end of the west build command</w:t>
+      </w:r>
+      <w:r>
+        <w:t>,</w:t>
+      </w:r>
+      <w:r>
+        <w:t xml:space="preserve"> you need to add the following </w:t>
+      </w:r>
+      <w:proofErr w:type="gramStart"/>
+      <w:r>
+        <w:t>flag :</w:t>
+      </w:r>
+      <w:proofErr w:type="gramEnd"/>
+      <w:r>
+        <w:t xml:space="preserve"> </w:t>
+      </w:r>
+      <w:r>
+        <w:rPr>
+          <w:rStyle w:val="Code1"/>
+        </w:rPr>
+        <w:t>`-- -DBUILD_MODE=debug</w:t>
+      </w:r>
+      <w:r>
+        <w:t>` where `</w:t>
+      </w:r>
+      <w:r>
+        <w:rPr>
+          <w:rStyle w:val="Code1"/>
+        </w:rPr>
+        <w:t>BUILD_MODE</w:t>
+      </w:r>
+      <w:r>
+        <w:t>` is the name of the variable defined.</w:t>
+      </w:r>
+    </w:p>
+    <w:p>
+      <w:pPr>
+        <w:pStyle w:val="Titre2"/>
+        <w:numPr>
+          <w:ilvl w:val="0"/>
+          <w:numId w:val="12"/>
+        </w:numPr>
+        <w:ind w:left="0" w:firstLine="0"/>
+      </w:pPr>
+      <w:r>
+        <w:t>Power Management</w:t>
+      </w:r>
+    </w:p>
+    <w:p>
+      <w:r>
+        <w:t>It’s supported by zephyr for the board</w:t>
+      </w:r>
+      <w:r>
+        <w:t>. U</w:t>
+      </w:r>
+      <w:r>
+        <w:t>se the following Kconfig parameters to enable the use of low consumption</w:t>
+      </w:r>
+      <w:r>
+        <w:t>:</w:t>
+      </w:r>
+    </w:p>
+    <w:p>
+      <w:pPr>
+        <w:pStyle w:val="Paragraphedeliste"/>
+        <w:numPr>
+          <w:ilvl w:val="0"/>
+          <w:numId w:val="31"/>
+        </w:numPr>
+      </w:pPr>
+      <w:r>
+        <w:t>`</w:t>
+      </w:r>
+      <w:r>
+        <w:rPr>
+          <w:rStyle w:val="Code1"/>
+        </w:rPr>
+        <w:t>CONFIG_PM</w:t>
+      </w:r>
+      <w:r>
+        <w:t>`</w:t>
+      </w:r>
+      <w:r>
+        <w:tab/>
+      </w:r>
+      <w:r>
+        <w:tab/>
+        <w:t>=&gt; enable power management when</w:t>
+      </w:r>
+      <w:r>
+        <w:t xml:space="preserve"> the</w:t>
+      </w:r>
+      <w:r>
+        <w:t xml:space="preserve"> board is idle</w:t>
+      </w:r>
+    </w:p>
+    <w:p>
+      <w:pPr>
+        <w:pStyle w:val="Paragraphedeliste"/>
+        <w:numPr>
+          <w:ilvl w:val="0"/>
+          <w:numId w:val="31"/>
+        </w:numPr>
+      </w:pPr>
+      <w:r>
+        <w:t>`</w:t>
+      </w:r>
+      <w:r>
+        <w:rPr>
+          <w:rStyle w:val="Code1"/>
+        </w:rPr>
+        <w:t>CONFIG_PM_DEVICE</w:t>
+      </w:r>
+      <w:r>
+        <w:t>`</w:t>
+      </w:r>
+      <w:r>
+        <w:tab/>
+        <w:t>=&gt; enable power management for device</w:t>
+      </w:r>
+      <w:r>
+        <w:t>s.</w:t>
+      </w:r>
+      <w:r>
+        <w:t xml:space="preserve"> </w:t>
+      </w:r>
+    </w:p>
+    <w:p>
+      <w:pPr>
+        <w:pStyle w:val="Paragraphedeliste"/>
+        <w:numPr>
+          <w:ilvl w:val="0"/>
+          <w:numId w:val="31"/>
+        </w:numPr>
+      </w:pPr>
+      <w:r>
+        <w:t>`</w:t>
+      </w:r>
+      <w:r>
+        <w:rPr>
+          <w:rStyle w:val="Code1"/>
+        </w:rPr>
+        <w:t>CONFIG_</w:t>
+      </w:r>
+      <w:r>
+        <w:rPr>
+          <w:rStyle w:val="Code1"/>
+        </w:rPr>
+        <w:t>PM_DEVICE_RUNTIME</w:t>
+      </w:r>
+      <w:r>
+        <w:t>`</w:t>
+      </w:r>
+    </w:p>
+    <w:p>
+      <w:r>
+        <w:t>Then</w:t>
+      </w:r>
+      <w:r>
+        <w:t>,</w:t>
+      </w:r>
+      <w:r>
+        <w:t xml:space="preserve"> in the device tree, add </w:t>
+      </w:r>
+      <w:r>
+        <w:t>multiple possible states for the `</w:t>
+      </w:r>
+      <w:proofErr w:type="spellStart"/>
+      <w:r>
+        <w:rPr>
+          <w:rStyle w:val="Code1"/>
+        </w:rPr>
+        <w:t>cpu</w:t>
+      </w:r>
+      <w:proofErr w:type="spellEnd"/>
+      <w:r>
+        <w:t xml:space="preserve">` node </w:t>
+      </w:r>
+      <w:r>
+        <w:t>and define the</w:t>
+      </w:r>
+      <w:r>
+        <w:t xml:space="preserve">m in </w:t>
+      </w:r>
+      <w:r>
+        <w:t xml:space="preserve">the </w:t>
+      </w:r>
+      <w:r>
+        <w:t>`</w:t>
+      </w:r>
+      <w:r>
+        <w:rPr>
+          <w:rStyle w:val="Code1"/>
+        </w:rPr>
+        <w:t>power-states</w:t>
+      </w:r>
+      <w:r>
+        <w:t>` node.</w:t>
+      </w:r>
+    </w:p>
+    <w:p>
+      <w:r>
+        <w:lastRenderedPageBreak/>
+        <w:t>Then</w:t>
+      </w:r>
+      <w:r>
+        <w:t>,</w:t>
+      </w:r>
+      <w:r>
+        <w:t xml:space="preserve"> when you use the `</w:t>
+      </w:r>
+      <w:proofErr w:type="spellStart"/>
+      <w:r>
+        <w:rPr>
+          <w:rStyle w:val="Code1"/>
+        </w:rPr>
+        <w:t>k_sleep</w:t>
+      </w:r>
+      <w:proofErr w:type="spellEnd"/>
+      <w:r>
+        <w:t>` function or anything that put</w:t>
+      </w:r>
+      <w:r>
+        <w:t>s</w:t>
+      </w:r>
+      <w:r>
+        <w:t xml:space="preserve"> the </w:t>
+      </w:r>
+      <w:proofErr w:type="spellStart"/>
+      <w:r>
+        <w:t>cpu</w:t>
+      </w:r>
+      <w:proofErr w:type="spellEnd"/>
+      <w:r>
+        <w:t xml:space="preserve"> in idle mode, the thread idle will choose the most adapted idle mode for the idle duration. </w:t>
+      </w:r>
+      <w:proofErr w:type="gramStart"/>
+      <w:r>
+        <w:t>So</w:t>
+      </w:r>
+      <w:proofErr w:type="gramEnd"/>
+      <w:r>
+        <w:t xml:space="preserve"> you will have to do nothing</w:t>
+      </w:r>
+      <w:r>
+        <w:t>,</w:t>
+      </w:r>
+      <w:r>
+        <w:t xml:space="preserve"> and zephyr will do it for you.</w:t>
+      </w:r>
+    </w:p>
+    <w:p>
+      <w:r>
+        <w:t xml:space="preserve">You must NEVER </w:t>
+      </w:r>
+      <w:r>
+        <w:t>perform</w:t>
+      </w:r>
+      <w:r>
+        <w:t xml:space="preserve"> manual sleep in the main thread, because it can break something else when you use `</w:t>
+      </w:r>
+      <w:proofErr w:type="spellStart"/>
+      <w:r>
+        <w:rPr>
+          <w:rStyle w:val="Code1"/>
+        </w:rPr>
+        <w:t>k_sleep</w:t>
+      </w:r>
+      <w:proofErr w:type="spellEnd"/>
+      <w:r>
+        <w:t>` or an equivalent function.</w:t>
+      </w:r>
+    </w:p>
+    <w:p>
+      <w:pPr>
+        <w:pStyle w:val="Titre2"/>
+        <w:numPr>
+          <w:ilvl w:val="0"/>
+          <w:numId w:val="12"/>
+        </w:numPr>
+        <w:ind w:left="0" w:firstLine="0"/>
+      </w:pPr>
+      <w:r>
+        <w:t>Initialization before main</w:t>
+      </w:r>
+    </w:p>
+    <w:p>
+      <w:r>
+        <w:t>If some device or driver need</w:t>
+      </w:r>
+      <w:r>
+        <w:t>s</w:t>
+      </w:r>
+      <w:r>
+        <w:t xml:space="preserve"> to be initialized before the main function, you can use the macro `</w:t>
+      </w:r>
+      <w:hyperlink r:id="rId14" w:history="1">
+        <w:r>
+          <w:rPr>
+            <w:rStyle w:val="Lienhypertexte"/>
+            <w:rFonts w:asciiTheme="majorHAnsi" w:hAnsiTheme="majorHAnsi"/>
+            <w:shd w:val="clear" w:color="auto" w:fill="D9D9D9" w:themeFill="background1" w:themeFillShade="D9"/>
+          </w:rPr>
+          <w:t>SYS_INIT(function, level</w:t>
+        </w:r>
+        <w:r>
+          <w:rPr>
+            <w:rStyle w:val="Lienhypertexte"/>
+            <w:rFonts w:asciiTheme="majorHAnsi" w:hAnsiTheme="majorHAnsi"/>
+            <w:shd w:val="clear" w:color="auto" w:fill="D9D9D9" w:themeFill="background1" w:themeFillShade="D9"/>
+          </w:rPr>
+          <w:t>,</w:t>
+        </w:r>
+        <w:r>
+          <w:rPr>
+            <w:rStyle w:val="Lienhypertexte"/>
+            <w:rFonts w:asciiTheme="majorHAnsi" w:hAnsiTheme="majorHAnsi"/>
+            <w:shd w:val="clear" w:color="auto" w:fill="D9D9D9" w:themeFill="background1" w:themeFillShade="D9"/>
+          </w:rPr>
+          <w:t xml:space="preserve"> priority)</w:t>
+        </w:r>
+      </w:hyperlink>
+      <w:r>
+        <w:t>`. For example, you can configure the clock with it.</w:t>
+      </w:r>
+    </w:p>
+    <w:p>
+      <w:pPr>
+        <w:pStyle w:val="Titre2"/>
+        <w:numPr>
+          <w:ilvl w:val="0"/>
+          <w:numId w:val="12"/>
+        </w:numPr>
+        <w:ind w:left="0" w:firstLine="0"/>
+      </w:pPr>
+      <w:r>
+        <w:t>Lora (SX126X)</w:t>
+      </w:r>
+    </w:p>
+    <w:p>
+      <w:r>
+        <w:t>Define in the device tree the node `</w:t>
+      </w:r>
+      <w:r>
+        <w:rPr>
+          <w:rStyle w:val="Code1"/>
+        </w:rPr>
+        <w:t>sx126x</w:t>
+      </w:r>
+      <w:r>
+        <w:t>` in the `</w:t>
+      </w:r>
+      <w:proofErr w:type="spellStart"/>
+      <w:r>
+        <w:rPr>
+          <w:rStyle w:val="Code1"/>
+        </w:rPr>
+        <w:t>spi</w:t>
+      </w:r>
+      <w:proofErr w:type="spellEnd"/>
+      <w:r>
+        <w:t>` node using the compatible `</w:t>
+      </w:r>
+      <w:r>
+        <w:rPr>
+          <w:rFonts w:ascii="Consolas" w:eastAsia="Times New Roman" w:hAnsi="Consolas" w:cs="Times New Roman"/>
+          <w:color w:val="569CD6"/>
+          <w:sz w:val="21"/>
+          <w:szCs w:val="21"/>
+          <w:lang w:eastAsia="fr-FR"/>
+        </w:rPr>
+        <w:t xml:space="preserve"> </w:t>
+      </w:r>
+      <w:proofErr w:type="gramStart"/>
+      <w:r>
+        <w:rPr>
+          <w:rStyle w:val="Code1"/>
+        </w:rPr>
+        <w:t>semtech,sx1261</w:t>
+      </w:r>
+      <w:r>
+        <w:t>`.B</w:t>
+      </w:r>
+      <w:r>
+        <w:t>y</w:t>
+      </w:r>
+      <w:proofErr w:type="gramEnd"/>
+      <w:r>
+        <w:t xml:space="preserve"> default the device sx126x will be put to sleep during the initialization. The code source of the </w:t>
+      </w:r>
+      <w:proofErr w:type="spellStart"/>
+      <w:r>
+        <w:t>loramac</w:t>
+      </w:r>
+      <w:proofErr w:type="spellEnd"/>
+      <w:r>
+        <w:t xml:space="preserve"> node is include</w:t>
+      </w:r>
+      <w:r>
+        <w:t>d</w:t>
+      </w:r>
+      <w:r>
+        <w:t xml:space="preserve"> by default in the Kconfig. You don’t need to do anything else.</w:t>
+      </w:r>
+    </w:p>
+    <w:p/>
+    <w:p/>
+    <w:p/>
+    <w:p/>
     <w:sectPr>
       <w:pgSz w:w="11906" w:h="16838"/>
       <w:pgMar w:top="1440" w:right="1440" w:bottom="1440" w:left="1440" w:header="720" w:footer="720" w:gutter="0"/>
@@ -4486,6 +5465,119 @@
 <file path=word/numbering.xml><?xml version="1.0" encoding="utf-8"?>
 <w:numbering xmlns:wpc="http://schemas.microsoft.com/office/word/2010/wordprocessingCanvas" xmlns:cx="http://schemas.microsoft.com/office/drawing/2014/chartex" xmlns:cx1="http://schemas.microsoft.com/office/drawing/2015/9/8/chartex" xmlns:cx2="http://schemas.microsoft.com/office/drawing/2015/10/21/chartex" xmlns:cx3="http://schemas.microsoft.com/office/drawing/2016/5/9/chartex" xmlns:cx4="http://schemas.microsoft.com/office/drawing/2016/5/10/chartex" xmlns:cx5="http://schemas.microsoft.com/office/drawing/2016/5/11/chartex" xmlns:cx6="http://schemas.microsoft.com/office/drawing/2016/5/12/chartex" xmlns:cx7="http://schemas.microsoft.com/office/drawing/2016/5/13/chartex" xmlns:cx8="http://schemas.microsoft.com/office/drawing/2016/5/14/chartex" xmlns:mc="http://schemas.openxmlformats.org/markup-compatibility/2006" xmlns:aink="http://schemas.microsoft.com/office/drawing/2016/ink" xmlns:am3d="http://schemas.microsoft.com/office/drawing/2017/model3d" xmlns:o="urn:schemas-microsoft-com:office:office" xmlns:oel="http://schemas.microsoft.com/office/2019/extlst" xmlns:r="http://schemas.openxmlformats.org/officeDocument/2006/relationships" xmlns:m="http://schemas.openxmlformats.org/officeDocument/2006/math" xmlns:v="urn:schemas-microsoft-com:vml" xmlns:wp14="http://schemas.microsoft.com/office/word/2010/wordprocessingDrawing" xmlns:wp="http://schemas.openxmlformats.org/drawingml/2006/wordprocessingDrawing" xmlns:w10="urn:schemas-microsoft-com:office:word" xmlns:w="http://schemas.openxmlformats.org/wordprocessingml/2006/main" xmlns:w14="http://schemas.microsoft.com/office/word/2010/wordml" xmlns:w15="http://schemas.microsoft.com/office/word/2012/wordml" xmlns:w16cex="http://schemas.microsoft.com/office/word/2018/wordml/cex" xmlns:w16cid="http://schemas.microsoft.com/office/word/2016/wordml/cid" xmlns:w16="http://schemas.microsoft.com/office/word/2018/wordml" xmlns:w16du="http://schemas.microsoft.com/office/word/2023/wordml/word16du" xmlns:w16sdtdh="http://schemas.microsoft.com/office/word/2020/wordml/sdtdatahash" xmlns:w16sdtfl="http://schemas.microsoft.com/office/word/2024/wordml/sdtformatlock" xmlns:w16se="http://schemas.microsoft.com/office/word/2015/wordml/symex" xmlns:wpg="http://schemas.microsoft.com/office/word/2010/wordprocessingGroup" xmlns:wpi="http://schemas.microsoft.com/office/word/2010/wordprocessingInk" xmlns:wne="http://schemas.microsoft.com/office/word/2006/wordml" xmlns:wps="http://schemas.microsoft.com/office/word/2010/wordprocessingShape" mc:Ignorable="w14 w15 w16se w16cid w16 w16cex w16sdtdh w16sdtfl w16du wp14">
   <w:abstractNum w:abstractNumId="0" w15:restartNumberingAfterBreak="0">
+    <w:nsid w:val="02D0086D"/>
+    <w:multiLevelType w:val="hybridMultilevel"/>
+    <w:tmpl w:val="EFC882BE"/>
+    <w:lvl w:ilvl="0" w:tplc="040C0001">
+      <w:start w:val="1"/>
+      <w:numFmt w:val="bullet"/>
+      <w:lvlText w:val=""/>
+      <w:lvlJc w:val="left"/>
+      <w:pPr>
+        <w:ind w:left="360" w:hanging="360"/>
+      </w:pPr>
+      <w:rPr>
+        <w:rFonts w:ascii="Symbol" w:hAnsi="Symbol" w:hint="default"/>
+      </w:rPr>
+    </w:lvl>
+    <w:lvl w:ilvl="1" w:tplc="040C0003" w:tentative="1">
+      <w:start w:val="1"/>
+      <w:numFmt w:val="bullet"/>
+      <w:lvlText w:val="o"/>
+      <w:lvlJc w:val="left"/>
+      <w:pPr>
+        <w:ind w:left="1080" w:hanging="360"/>
+      </w:pPr>
+      <w:rPr>
+        <w:rFonts w:ascii="Courier New" w:hAnsi="Courier New" w:cs="Courier New" w:hint="default"/>
+      </w:rPr>
+    </w:lvl>
+    <w:lvl w:ilvl="2" w:tplc="040C0005" w:tentative="1">
+      <w:start w:val="1"/>
+      <w:numFmt w:val="bullet"/>
+      <w:lvlText w:val=""/>
+      <w:lvlJc w:val="left"/>
+      <w:pPr>
+        <w:ind w:left="1800" w:hanging="360"/>
+      </w:pPr>
+      <w:rPr>
+        <w:rFonts w:ascii="Wingdings" w:hAnsi="Wingdings" w:hint="default"/>
+      </w:rPr>
+    </w:lvl>
+    <w:lvl w:ilvl="3" w:tplc="040C0001" w:tentative="1">
+      <w:start w:val="1"/>
+      <w:numFmt w:val="bullet"/>
+      <w:lvlText w:val=""/>
+      <w:lvlJc w:val="left"/>
+      <w:pPr>
+        <w:ind w:left="2520" w:hanging="360"/>
+      </w:pPr>
+      <w:rPr>
+        <w:rFonts w:ascii="Symbol" w:hAnsi="Symbol" w:hint="default"/>
+      </w:rPr>
+    </w:lvl>
+    <w:lvl w:ilvl="4" w:tplc="040C0003" w:tentative="1">
+      <w:start w:val="1"/>
+      <w:numFmt w:val="bullet"/>
+      <w:lvlText w:val="o"/>
+      <w:lvlJc w:val="left"/>
+      <w:pPr>
+        <w:ind w:left="3240" w:hanging="360"/>
+      </w:pPr>
+      <w:rPr>
+        <w:rFonts w:ascii="Courier New" w:hAnsi="Courier New" w:cs="Courier New" w:hint="default"/>
+      </w:rPr>
+    </w:lvl>
+    <w:lvl w:ilvl="5" w:tplc="040C0005" w:tentative="1">
+      <w:start w:val="1"/>
+      <w:numFmt w:val="bullet"/>
+      <w:lvlText w:val=""/>
+      <w:lvlJc w:val="left"/>
+      <w:pPr>
+        <w:ind w:left="3960" w:hanging="360"/>
+      </w:pPr>
+      <w:rPr>
+        <w:rFonts w:ascii="Wingdings" w:hAnsi="Wingdings" w:hint="default"/>
+      </w:rPr>
+    </w:lvl>
+    <w:lvl w:ilvl="6" w:tplc="040C0001" w:tentative="1">
+      <w:start w:val="1"/>
+      <w:numFmt w:val="bullet"/>
+      <w:lvlText w:val=""/>
+      <w:lvlJc w:val="left"/>
+      <w:pPr>
+        <w:ind w:left="4680" w:hanging="360"/>
+      </w:pPr>
+      <w:rPr>
+        <w:rFonts w:ascii="Symbol" w:hAnsi="Symbol" w:hint="default"/>
+      </w:rPr>
+    </w:lvl>
+    <w:lvl w:ilvl="7" w:tplc="040C0003" w:tentative="1">
+      <w:start w:val="1"/>
+      <w:numFmt w:val="bullet"/>
+      <w:lvlText w:val="o"/>
+      <w:lvlJc w:val="left"/>
+      <w:pPr>
+        <w:ind w:left="5400" w:hanging="360"/>
+      </w:pPr>
+      <w:rPr>
+        <w:rFonts w:ascii="Courier New" w:hAnsi="Courier New" w:cs="Courier New" w:hint="default"/>
+      </w:rPr>
+    </w:lvl>
+    <w:lvl w:ilvl="8" w:tplc="040C0005" w:tentative="1">
+      <w:start w:val="1"/>
+      <w:numFmt w:val="bullet"/>
+      <w:lvlText w:val=""/>
+      <w:lvlJc w:val="left"/>
+      <w:pPr>
+        <w:ind w:left="6120" w:hanging="360"/>
+      </w:pPr>
+      <w:rPr>
+        <w:rFonts w:ascii="Wingdings" w:hAnsi="Wingdings" w:hint="default"/>
+      </w:rPr>
+    </w:lvl>
+  </w:abstractNum>
+  <w:abstractNum w:abstractNumId="1" w15:restartNumberingAfterBreak="0">
     <w:nsid w:val="02F107F3"/>
     <w:multiLevelType w:val="multilevel"/>
     <w:tmpl w:val="7128695E"/>
@@ -4571,7 +5663,7 @@
       </w:pPr>
     </w:lvl>
   </w:abstractNum>
-  <w:abstractNum w:abstractNumId="1" w15:restartNumberingAfterBreak="0">
+  <w:abstractNum w:abstractNumId="2" w15:restartNumberingAfterBreak="0">
     <w:nsid w:val="09A1051C"/>
     <w:multiLevelType w:val="hybridMultilevel"/>
     <w:tmpl w:val="69A0AFE6"/>
@@ -4657,7 +5749,7 @@
       </w:pPr>
     </w:lvl>
   </w:abstractNum>
-  <w:abstractNum w:abstractNumId="2" w15:restartNumberingAfterBreak="0">
+  <w:abstractNum w:abstractNumId="3" w15:restartNumberingAfterBreak="0">
     <w:nsid w:val="114C32A5"/>
     <w:multiLevelType w:val="hybridMultilevel"/>
     <w:tmpl w:val="68285E0C"/>
@@ -4770,7 +5862,7 @@
       </w:rPr>
     </w:lvl>
   </w:abstractNum>
-  <w:abstractNum w:abstractNumId="3" w15:restartNumberingAfterBreak="0">
+  <w:abstractNum w:abstractNumId="4" w15:restartNumberingAfterBreak="0">
     <w:nsid w:val="14BEBE88"/>
     <w:multiLevelType w:val="hybridMultilevel"/>
     <w:tmpl w:val="EAF8D404"/>
@@ -4883,7 +5975,7 @@
       </w:rPr>
     </w:lvl>
   </w:abstractNum>
-  <w:abstractNum w:abstractNumId="4" w15:restartNumberingAfterBreak="0">
+  <w:abstractNum w:abstractNumId="5" w15:restartNumberingAfterBreak="0">
     <w:nsid w:val="1534230F"/>
     <w:multiLevelType w:val="hybridMultilevel"/>
     <w:tmpl w:val="53708A32"/>
@@ -4996,7 +6088,7 @@
       </w:rPr>
     </w:lvl>
   </w:abstractNum>
-  <w:abstractNum w:abstractNumId="5" w15:restartNumberingAfterBreak="0">
+  <w:abstractNum w:abstractNumId="6" w15:restartNumberingAfterBreak="0">
     <w:nsid w:val="16F69758"/>
     <w:multiLevelType w:val="hybridMultilevel"/>
     <w:tmpl w:val="24A2C01C"/>
@@ -5109,7 +6201,120 @@
       </w:rPr>
     </w:lvl>
   </w:abstractNum>
-  <w:abstractNum w:abstractNumId="6" w15:restartNumberingAfterBreak="0">
+  <w:abstractNum w:abstractNumId="7" w15:restartNumberingAfterBreak="0">
+    <w:nsid w:val="17902EB4"/>
+    <w:multiLevelType w:val="hybridMultilevel"/>
+    <w:tmpl w:val="E2AEB41C"/>
+    <w:lvl w:ilvl="0" w:tplc="040C0001">
+      <w:start w:val="1"/>
+      <w:numFmt w:val="bullet"/>
+      <w:lvlText w:val=""/>
+      <w:lvlJc w:val="left"/>
+      <w:pPr>
+        <w:ind w:left="1068" w:hanging="360"/>
+      </w:pPr>
+      <w:rPr>
+        <w:rFonts w:ascii="Symbol" w:hAnsi="Symbol" w:hint="default"/>
+      </w:rPr>
+    </w:lvl>
+    <w:lvl w:ilvl="1" w:tplc="040C0003" w:tentative="1">
+      <w:start w:val="1"/>
+      <w:numFmt w:val="bullet"/>
+      <w:lvlText w:val="o"/>
+      <w:lvlJc w:val="left"/>
+      <w:pPr>
+        <w:ind w:left="1788" w:hanging="360"/>
+      </w:pPr>
+      <w:rPr>
+        <w:rFonts w:ascii="Courier New" w:hAnsi="Courier New" w:cs="Courier New" w:hint="default"/>
+      </w:rPr>
+    </w:lvl>
+    <w:lvl w:ilvl="2" w:tplc="040C0005" w:tentative="1">
+      <w:start w:val="1"/>
+      <w:numFmt w:val="bullet"/>
+      <w:lvlText w:val=""/>
+      <w:lvlJc w:val="left"/>
+      <w:pPr>
+        <w:ind w:left="2508" w:hanging="360"/>
+      </w:pPr>
+      <w:rPr>
+        <w:rFonts w:ascii="Wingdings" w:hAnsi="Wingdings" w:hint="default"/>
+      </w:rPr>
+    </w:lvl>
+    <w:lvl w:ilvl="3" w:tplc="040C0001" w:tentative="1">
+      <w:start w:val="1"/>
+      <w:numFmt w:val="bullet"/>
+      <w:lvlText w:val=""/>
+      <w:lvlJc w:val="left"/>
+      <w:pPr>
+        <w:ind w:left="3228" w:hanging="360"/>
+      </w:pPr>
+      <w:rPr>
+        <w:rFonts w:ascii="Symbol" w:hAnsi="Symbol" w:hint="default"/>
+      </w:rPr>
+    </w:lvl>
+    <w:lvl w:ilvl="4" w:tplc="040C0003" w:tentative="1">
+      <w:start w:val="1"/>
+      <w:numFmt w:val="bullet"/>
+      <w:lvlText w:val="o"/>
+      <w:lvlJc w:val="left"/>
+      <w:pPr>
+        <w:ind w:left="3948" w:hanging="360"/>
+      </w:pPr>
+      <w:rPr>
+        <w:rFonts w:ascii="Courier New" w:hAnsi="Courier New" w:cs="Courier New" w:hint="default"/>
+      </w:rPr>
+    </w:lvl>
+    <w:lvl w:ilvl="5" w:tplc="040C0005" w:tentative="1">
+      <w:start w:val="1"/>
+      <w:numFmt w:val="bullet"/>
+      <w:lvlText w:val=""/>
+      <w:lvlJc w:val="left"/>
+      <w:pPr>
+        <w:ind w:left="4668" w:hanging="360"/>
+      </w:pPr>
+      <w:rPr>
+        <w:rFonts w:ascii="Wingdings" w:hAnsi="Wingdings" w:hint="default"/>
+      </w:rPr>
+    </w:lvl>
+    <w:lvl w:ilvl="6" w:tplc="040C0001" w:tentative="1">
+      <w:start w:val="1"/>
+      <w:numFmt w:val="bullet"/>
+      <w:lvlText w:val=""/>
+      <w:lvlJc w:val="left"/>
+      <w:pPr>
+        <w:ind w:left="5388" w:hanging="360"/>
+      </w:pPr>
+      <w:rPr>
+        <w:rFonts w:ascii="Symbol" w:hAnsi="Symbol" w:hint="default"/>
+      </w:rPr>
+    </w:lvl>
+    <w:lvl w:ilvl="7" w:tplc="040C0003" w:tentative="1">
+      <w:start w:val="1"/>
+      <w:numFmt w:val="bullet"/>
+      <w:lvlText w:val="o"/>
+      <w:lvlJc w:val="left"/>
+      <w:pPr>
+        <w:ind w:left="6108" w:hanging="360"/>
+      </w:pPr>
+      <w:rPr>
+        <w:rFonts w:ascii="Courier New" w:hAnsi="Courier New" w:cs="Courier New" w:hint="default"/>
+      </w:rPr>
+    </w:lvl>
+    <w:lvl w:ilvl="8" w:tplc="040C0005" w:tentative="1">
+      <w:start w:val="1"/>
+      <w:numFmt w:val="bullet"/>
+      <w:lvlText w:val=""/>
+      <w:lvlJc w:val="left"/>
+      <w:pPr>
+        <w:ind w:left="6828" w:hanging="360"/>
+      </w:pPr>
+      <w:rPr>
+        <w:rFonts w:ascii="Wingdings" w:hAnsi="Wingdings" w:hint="default"/>
+      </w:rPr>
+    </w:lvl>
+  </w:abstractNum>
+  <w:abstractNum w:abstractNumId="8" w15:restartNumberingAfterBreak="0">
     <w:nsid w:val="1E0D8566"/>
     <w:multiLevelType w:val="hybridMultilevel"/>
     <w:tmpl w:val="80502442"/>
@@ -5222,7 +6427,7 @@
       </w:rPr>
     </w:lvl>
   </w:abstractNum>
-  <w:abstractNum w:abstractNumId="7" w15:restartNumberingAfterBreak="0">
+  <w:abstractNum w:abstractNumId="9" w15:restartNumberingAfterBreak="0">
     <w:nsid w:val="2543477A"/>
     <w:multiLevelType w:val="hybridMultilevel"/>
     <w:tmpl w:val="A74A7532"/>
@@ -5335,7 +6540,7 @@
       </w:rPr>
     </w:lvl>
   </w:abstractNum>
-  <w:abstractNum w:abstractNumId="8" w15:restartNumberingAfterBreak="0">
+  <w:abstractNum w:abstractNumId="10" w15:restartNumberingAfterBreak="0">
     <w:nsid w:val="25ADAFED"/>
     <w:multiLevelType w:val="hybridMultilevel"/>
     <w:tmpl w:val="FEFA5AC4"/>
@@ -5448,7 +6653,7 @@
       </w:rPr>
     </w:lvl>
   </w:abstractNum>
-  <w:abstractNum w:abstractNumId="9" w15:restartNumberingAfterBreak="0">
+  <w:abstractNum w:abstractNumId="11" w15:restartNumberingAfterBreak="0">
     <w:nsid w:val="2668759A"/>
     <w:multiLevelType w:val="multilevel"/>
     <w:tmpl w:val="659CAED2"/>
@@ -5534,7 +6739,7 @@
       </w:pPr>
     </w:lvl>
   </w:abstractNum>
-  <w:abstractNum w:abstractNumId="10" w15:restartNumberingAfterBreak="0">
+  <w:abstractNum w:abstractNumId="12" w15:restartNumberingAfterBreak="0">
     <w:nsid w:val="2895636B"/>
     <w:multiLevelType w:val="hybridMultilevel"/>
     <w:tmpl w:val="6936A438"/>
@@ -5647,7 +6852,7 @@
       </w:rPr>
     </w:lvl>
   </w:abstractNum>
-  <w:abstractNum w:abstractNumId="11" w15:restartNumberingAfterBreak="0">
+  <w:abstractNum w:abstractNumId="13" w15:restartNumberingAfterBreak="0">
     <w:nsid w:val="2965D569"/>
     <w:multiLevelType w:val="multilevel"/>
     <w:tmpl w:val="29168F8A"/>
@@ -5733,7 +6938,7 @@
       </w:pPr>
     </w:lvl>
   </w:abstractNum>
-  <w:abstractNum w:abstractNumId="12" w15:restartNumberingAfterBreak="0">
+  <w:abstractNum w:abstractNumId="14" w15:restartNumberingAfterBreak="0">
     <w:nsid w:val="2AB90C2D"/>
     <w:multiLevelType w:val="hybridMultilevel"/>
     <w:tmpl w:val="5076305A"/>
@@ -5846,7 +7051,7 @@
       </w:rPr>
     </w:lvl>
   </w:abstractNum>
-  <w:abstractNum w:abstractNumId="13" w15:restartNumberingAfterBreak="0">
+  <w:abstractNum w:abstractNumId="15" w15:restartNumberingAfterBreak="0">
     <w:nsid w:val="2D6FA074"/>
     <w:multiLevelType w:val="hybridMultilevel"/>
     <w:tmpl w:val="94505FA8"/>
@@ -5959,7 +7164,7 @@
       </w:rPr>
     </w:lvl>
   </w:abstractNum>
-  <w:abstractNum w:abstractNumId="14" w15:restartNumberingAfterBreak="0">
+  <w:abstractNum w:abstractNumId="16" w15:restartNumberingAfterBreak="0">
     <w:nsid w:val="3EE4F615"/>
     <w:multiLevelType w:val="hybridMultilevel"/>
     <w:tmpl w:val="CF6CFF3A"/>
@@ -6072,7 +7277,93 @@
       </w:rPr>
     </w:lvl>
   </w:abstractNum>
-  <w:abstractNum w:abstractNumId="15" w15:restartNumberingAfterBreak="0">
+  <w:abstractNum w:abstractNumId="17" w15:restartNumberingAfterBreak="0">
+    <w:nsid w:val="49701F1A"/>
+    <w:multiLevelType w:val="hybridMultilevel"/>
+    <w:tmpl w:val="DB5284F4"/>
+    <w:lvl w:ilvl="0" w:tplc="040C000F">
+      <w:start w:val="1"/>
+      <w:numFmt w:val="decimal"/>
+      <w:lvlText w:val="%1."/>
+      <w:lvlJc w:val="left"/>
+      <w:pPr>
+        <w:ind w:left="720" w:hanging="360"/>
+      </w:pPr>
+    </w:lvl>
+    <w:lvl w:ilvl="1" w:tplc="040C0019" w:tentative="1">
+      <w:start w:val="1"/>
+      <w:numFmt w:val="lowerLetter"/>
+      <w:lvlText w:val="%2."/>
+      <w:lvlJc w:val="left"/>
+      <w:pPr>
+        <w:ind w:left="1440" w:hanging="360"/>
+      </w:pPr>
+    </w:lvl>
+    <w:lvl w:ilvl="2" w:tplc="040C001B" w:tentative="1">
+      <w:start w:val="1"/>
+      <w:numFmt w:val="lowerRoman"/>
+      <w:lvlText w:val="%3."/>
+      <w:lvlJc w:val="right"/>
+      <w:pPr>
+        <w:ind w:left="2160" w:hanging="180"/>
+      </w:pPr>
+    </w:lvl>
+    <w:lvl w:ilvl="3" w:tplc="040C000F" w:tentative="1">
+      <w:start w:val="1"/>
+      <w:numFmt w:val="decimal"/>
+      <w:lvlText w:val="%4."/>
+      <w:lvlJc w:val="left"/>
+      <w:pPr>
+        <w:ind w:left="2880" w:hanging="360"/>
+      </w:pPr>
+    </w:lvl>
+    <w:lvl w:ilvl="4" w:tplc="040C0019" w:tentative="1">
+      <w:start w:val="1"/>
+      <w:numFmt w:val="lowerLetter"/>
+      <w:lvlText w:val="%5."/>
+      <w:lvlJc w:val="left"/>
+      <w:pPr>
+        <w:ind w:left="3600" w:hanging="360"/>
+      </w:pPr>
+    </w:lvl>
+    <w:lvl w:ilvl="5" w:tplc="040C001B" w:tentative="1">
+      <w:start w:val="1"/>
+      <w:numFmt w:val="lowerRoman"/>
+      <w:lvlText w:val="%6."/>
+      <w:lvlJc w:val="right"/>
+      <w:pPr>
+        <w:ind w:left="4320" w:hanging="180"/>
+      </w:pPr>
+    </w:lvl>
+    <w:lvl w:ilvl="6" w:tplc="040C000F" w:tentative="1">
+      <w:start w:val="1"/>
+      <w:numFmt w:val="decimal"/>
+      <w:lvlText w:val="%7."/>
+      <w:lvlJc w:val="left"/>
+      <w:pPr>
+        <w:ind w:left="5040" w:hanging="360"/>
+      </w:pPr>
+    </w:lvl>
+    <w:lvl w:ilvl="7" w:tplc="040C0019" w:tentative="1">
+      <w:start w:val="1"/>
+      <w:numFmt w:val="lowerLetter"/>
+      <w:lvlText w:val="%8."/>
+      <w:lvlJc w:val="left"/>
+      <w:pPr>
+        <w:ind w:left="5760" w:hanging="360"/>
+      </w:pPr>
+    </w:lvl>
+    <w:lvl w:ilvl="8" w:tplc="040C001B" w:tentative="1">
+      <w:start w:val="1"/>
+      <w:numFmt w:val="lowerRoman"/>
+      <w:lvlText w:val="%9."/>
+      <w:lvlJc w:val="right"/>
+      <w:pPr>
+        <w:ind w:left="6480" w:hanging="180"/>
+      </w:pPr>
+    </w:lvl>
+  </w:abstractNum>
+  <w:abstractNum w:abstractNumId="18" w15:restartNumberingAfterBreak="0">
     <w:nsid w:val="49B74BB2"/>
     <w:multiLevelType w:val="multilevel"/>
     <w:tmpl w:val="6FB01C88"/>
@@ -6158,7 +7449,7 @@
       </w:pPr>
     </w:lvl>
   </w:abstractNum>
-  <w:abstractNum w:abstractNumId="16" w15:restartNumberingAfterBreak="0">
+  <w:abstractNum w:abstractNumId="19" w15:restartNumberingAfterBreak="0">
     <w:nsid w:val="4CE219AA"/>
     <w:multiLevelType w:val="multilevel"/>
     <w:tmpl w:val="22FA1184"/>
@@ -6271,7 +7562,7 @@
       </w:rPr>
     </w:lvl>
   </w:abstractNum>
-  <w:abstractNum w:abstractNumId="17" w15:restartNumberingAfterBreak="0">
+  <w:abstractNum w:abstractNumId="20" w15:restartNumberingAfterBreak="0">
     <w:nsid w:val="5762DDEB"/>
     <w:multiLevelType w:val="hybridMultilevel"/>
     <w:tmpl w:val="B6F2FBAC"/>
@@ -6384,7 +7675,7 @@
       </w:rPr>
     </w:lvl>
   </w:abstractNum>
-  <w:abstractNum w:abstractNumId="18" w15:restartNumberingAfterBreak="0">
+  <w:abstractNum w:abstractNumId="21" w15:restartNumberingAfterBreak="0">
     <w:nsid w:val="5B87A2C8"/>
     <w:multiLevelType w:val="multilevel"/>
     <w:tmpl w:val="223845E0"/>
@@ -6470,7 +7761,7 @@
       </w:pPr>
     </w:lvl>
   </w:abstractNum>
-  <w:abstractNum w:abstractNumId="19" w15:restartNumberingAfterBreak="0">
+  <w:abstractNum w:abstractNumId="22" w15:restartNumberingAfterBreak="0">
     <w:nsid w:val="5C6F6608"/>
     <w:multiLevelType w:val="hybridMultilevel"/>
     <w:tmpl w:val="636ED6BE"/>
@@ -6583,7 +7874,7 @@
       </w:rPr>
     </w:lvl>
   </w:abstractNum>
-  <w:abstractNum w:abstractNumId="20" w15:restartNumberingAfterBreak="0">
+  <w:abstractNum w:abstractNumId="23" w15:restartNumberingAfterBreak="0">
     <w:nsid w:val="5DF707EB"/>
     <w:multiLevelType w:val="multilevel"/>
     <w:tmpl w:val="22FA1184"/>
@@ -6696,7 +7987,7 @@
       </w:rPr>
     </w:lvl>
   </w:abstractNum>
-  <w:abstractNum w:abstractNumId="21" w15:restartNumberingAfterBreak="0">
+  <w:abstractNum w:abstractNumId="24" w15:restartNumberingAfterBreak="0">
     <w:nsid w:val="5E41CE87"/>
     <w:multiLevelType w:val="hybridMultilevel"/>
     <w:tmpl w:val="37564FE8"/>
@@ -6782,7 +8073,7 @@
       </w:pPr>
     </w:lvl>
   </w:abstractNum>
-  <w:abstractNum w:abstractNumId="22" w15:restartNumberingAfterBreak="0">
+  <w:abstractNum w:abstractNumId="25" w15:restartNumberingAfterBreak="0">
     <w:nsid w:val="60E3452E"/>
     <w:multiLevelType w:val="hybridMultilevel"/>
     <w:tmpl w:val="FA6A594A"/>
@@ -6895,7 +8186,7 @@
       </w:rPr>
     </w:lvl>
   </w:abstractNum>
-  <w:abstractNum w:abstractNumId="23" w15:restartNumberingAfterBreak="0">
+  <w:abstractNum w:abstractNumId="26" w15:restartNumberingAfterBreak="0">
     <w:nsid w:val="61017D72"/>
     <w:multiLevelType w:val="hybridMultilevel"/>
     <w:tmpl w:val="8F285A5C"/>
@@ -7008,7 +8299,7 @@
       </w:rPr>
     </w:lvl>
   </w:abstractNum>
-  <w:abstractNum w:abstractNumId="24" w15:restartNumberingAfterBreak="0">
+  <w:abstractNum w:abstractNumId="27" w15:restartNumberingAfterBreak="0">
     <w:nsid w:val="619439DB"/>
     <w:multiLevelType w:val="hybridMultilevel"/>
     <w:tmpl w:val="F8662880"/>
@@ -7121,7 +8412,7 @@
       </w:rPr>
     </w:lvl>
   </w:abstractNum>
-  <w:abstractNum w:abstractNumId="25" w15:restartNumberingAfterBreak="0">
+  <w:abstractNum w:abstractNumId="28" w15:restartNumberingAfterBreak="0">
     <w:nsid w:val="67C750D9"/>
     <w:multiLevelType w:val="multilevel"/>
     <w:tmpl w:val="83AAB480"/>
@@ -7207,7 +8498,7 @@
       </w:pPr>
     </w:lvl>
   </w:abstractNum>
-  <w:abstractNum w:abstractNumId="26" w15:restartNumberingAfterBreak="0">
+  <w:abstractNum w:abstractNumId="29" w15:restartNumberingAfterBreak="0">
     <w:nsid w:val="70239A1F"/>
     <w:multiLevelType w:val="multilevel"/>
     <w:tmpl w:val="7C90022A"/>
@@ -7293,7 +8584,7 @@
       </w:pPr>
     </w:lvl>
   </w:abstractNum>
-  <w:abstractNum w:abstractNumId="27" w15:restartNumberingAfterBreak="0">
+  <w:abstractNum w:abstractNumId="30" w15:restartNumberingAfterBreak="0">
     <w:nsid w:val="76FD52FA"/>
     <w:multiLevelType w:val="multilevel"/>
     <w:tmpl w:val="09320DD8"/>
@@ -7379,7 +8670,7 @@
       </w:pPr>
     </w:lvl>
   </w:abstractNum>
-  <w:abstractNum w:abstractNumId="28" w15:restartNumberingAfterBreak="0">
+  <w:abstractNum w:abstractNumId="31" w15:restartNumberingAfterBreak="0">
     <w:nsid w:val="77353B70"/>
     <w:multiLevelType w:val="multilevel"/>
     <w:tmpl w:val="770A2F02"/>
@@ -7466,91 +8757,100 @@
     </w:lvl>
   </w:abstractNum>
   <w:num w:numId="1" w16cid:durableId="2099595195">
+    <w:abstractNumId w:val="15"/>
+  </w:num>
+  <w:num w:numId="2" w16cid:durableId="1790316958">
+    <w:abstractNumId w:val="22"/>
+  </w:num>
+  <w:num w:numId="3" w16cid:durableId="288169562">
+    <w:abstractNumId w:val="14"/>
+  </w:num>
+  <w:num w:numId="4" w16cid:durableId="1850288749">
+    <w:abstractNumId w:val="31"/>
+  </w:num>
+  <w:num w:numId="5" w16cid:durableId="589125042">
+    <w:abstractNumId w:val="18"/>
+  </w:num>
+  <w:num w:numId="6" w16cid:durableId="201132463">
+    <w:abstractNumId w:val="29"/>
+  </w:num>
+  <w:num w:numId="7" w16cid:durableId="875386816">
+    <w:abstractNumId w:val="11"/>
+  </w:num>
+  <w:num w:numId="8" w16cid:durableId="153837229">
     <w:abstractNumId w:val="13"/>
   </w:num>
-  <w:num w:numId="2" w16cid:durableId="1790316958">
+  <w:num w:numId="9" w16cid:durableId="1275289965">
+    <w:abstractNumId w:val="21"/>
+  </w:num>
+  <w:num w:numId="10" w16cid:durableId="1440687631">
+    <w:abstractNumId w:val="30"/>
+  </w:num>
+  <w:num w:numId="11" w16cid:durableId="1348215340">
+    <w:abstractNumId w:val="28"/>
+  </w:num>
+  <w:num w:numId="12" w16cid:durableId="1923444769">
     <w:abstractNumId w:val="19"/>
   </w:num>
-  <w:num w:numId="3" w16cid:durableId="288169562">
+  <w:num w:numId="13" w16cid:durableId="1831021451">
+    <w:abstractNumId w:val="10"/>
+  </w:num>
+  <w:num w:numId="14" w16cid:durableId="1079207738">
+    <w:abstractNumId w:val="8"/>
+  </w:num>
+  <w:num w:numId="15" w16cid:durableId="2096171011">
+    <w:abstractNumId w:val="6"/>
+  </w:num>
+  <w:num w:numId="16" w16cid:durableId="506747598">
+    <w:abstractNumId w:val="25"/>
+  </w:num>
+  <w:num w:numId="17" w16cid:durableId="822281283">
+    <w:abstractNumId w:val="20"/>
+  </w:num>
+  <w:num w:numId="18" w16cid:durableId="953631905">
+    <w:abstractNumId w:val="4"/>
+  </w:num>
+  <w:num w:numId="19" w16cid:durableId="1744721391">
+    <w:abstractNumId w:val="16"/>
+  </w:num>
+  <w:num w:numId="20" w16cid:durableId="2096198969">
+    <w:abstractNumId w:val="26"/>
+  </w:num>
+  <w:num w:numId="21" w16cid:durableId="1228341658">
     <w:abstractNumId w:val="12"/>
   </w:num>
-  <w:num w:numId="4" w16cid:durableId="1850288749">
-    <w:abstractNumId w:val="28"/>
+  <w:num w:numId="22" w16cid:durableId="229196993">
+    <w:abstractNumId w:val="24"/>
   </w:num>
-  <w:num w:numId="5" w16cid:durableId="589125042">
-    <w:abstractNumId w:val="15"/>
+  <w:num w:numId="23" w16cid:durableId="1629359438">
+    <w:abstractNumId w:val="3"/>
   </w:num>
-  <w:num w:numId="6" w16cid:durableId="201132463">
-    <w:abstractNumId w:val="26"/>
+  <w:num w:numId="24" w16cid:durableId="1791317761">
+    <w:abstractNumId w:val="1"/>
   </w:num>
-  <w:num w:numId="7" w16cid:durableId="875386816">
+  <w:num w:numId="25" w16cid:durableId="715667419">
+    <w:abstractNumId w:val="2"/>
+  </w:num>
+  <w:num w:numId="26" w16cid:durableId="1351907885">
+    <w:abstractNumId w:val="23"/>
+  </w:num>
+  <w:num w:numId="27" w16cid:durableId="118695554">
+    <w:abstractNumId w:val="5"/>
+  </w:num>
+  <w:num w:numId="28" w16cid:durableId="309025119">
+    <w:abstractNumId w:val="27"/>
+  </w:num>
+  <w:num w:numId="29" w16cid:durableId="132528515">
     <w:abstractNumId w:val="9"/>
   </w:num>
-  <w:num w:numId="8" w16cid:durableId="153837229">
-    <w:abstractNumId w:val="11"/>
-  </w:num>
-  <w:num w:numId="9" w16cid:durableId="1275289965">
-    <w:abstractNumId w:val="18"/>
-  </w:num>
-  <w:num w:numId="10" w16cid:durableId="1440687631">
-    <w:abstractNumId w:val="27"/>
-  </w:num>
-  <w:num w:numId="11" w16cid:durableId="1348215340">
-    <w:abstractNumId w:val="25"/>
-  </w:num>
-  <w:num w:numId="12" w16cid:durableId="1923444769">
-    <w:abstractNumId w:val="16"/>
-  </w:num>
-  <w:num w:numId="13" w16cid:durableId="1831021451">
-    <w:abstractNumId w:val="8"/>
-  </w:num>
-  <w:num w:numId="14" w16cid:durableId="1079207738">
-    <w:abstractNumId w:val="6"/>
-  </w:num>
-  <w:num w:numId="15" w16cid:durableId="2096171011">
-    <w:abstractNumId w:val="5"/>
-  </w:num>
-  <w:num w:numId="16" w16cid:durableId="506747598">
-    <w:abstractNumId w:val="22"/>
-  </w:num>
-  <w:num w:numId="17" w16cid:durableId="822281283">
-    <w:abstractNumId w:val="17"/>
-  </w:num>
-  <w:num w:numId="18" w16cid:durableId="953631905">
-    <w:abstractNumId w:val="3"/>
-  </w:num>
-  <w:num w:numId="19" w16cid:durableId="1744721391">
-    <w:abstractNumId w:val="14"/>
-  </w:num>
-  <w:num w:numId="20" w16cid:durableId="2096198969">
-    <w:abstractNumId w:val="23"/>
-  </w:num>
-  <w:num w:numId="21" w16cid:durableId="1228341658">
-    <w:abstractNumId w:val="10"/>
-  </w:num>
-  <w:num w:numId="22" w16cid:durableId="229196993">
-    <w:abstractNumId w:val="21"/>
-  </w:num>
-  <w:num w:numId="23" w16cid:durableId="1629359438">
-    <w:abstractNumId w:val="2"/>
-  </w:num>
-  <w:num w:numId="24" w16cid:durableId="1791317761">
+  <w:num w:numId="30" w16cid:durableId="2016346892">
     <w:abstractNumId w:val="0"/>
   </w:num>
-  <w:num w:numId="25" w16cid:durableId="715667419">
-    <w:abstractNumId w:val="1"/>
+  <w:num w:numId="31" w16cid:durableId="679351961">
+    <w:abstractNumId w:val="7"/>
   </w:num>
-  <w:num w:numId="26" w16cid:durableId="1351907885">
-    <w:abstractNumId w:val="20"/>
-  </w:num>
-  <w:num w:numId="27" w16cid:durableId="118695554">
-    <w:abstractNumId w:val="4"/>
-  </w:num>
-  <w:num w:numId="28" w16cid:durableId="309025119">
-    <w:abstractNumId w:val="24"/>
-  </w:num>
-  <w:num w:numId="29" w16cid:durableId="132528515">
-    <w:abstractNumId w:val="7"/>
+  <w:num w:numId="32" w16cid:durableId="348023619">
+    <w:abstractNumId w:val="17"/>
   </w:num>
 </w:numbering>
 </file>
@@ -8044,7 +9344,6 @@
   <w:style w:type="character" w:default="1" w:styleId="Policepardfaut">
     <w:name w:val="Default Paragraph Font"/>
     <w:uiPriority w:val="1"/>
-    <w:semiHidden/>
     <w:unhideWhenUsed/>
   </w:style>
   <w:style w:type="table" w:default="1" w:styleId="TableauNormal">
@@ -8143,6 +9442,18 @@
     <w:rPr>
       <w:color w:val="96607D" w:themeColor="followedHyperlink"/>
       <w:u w:val="single"/>
+    </w:rPr>
+  </w:style>
+  <w:style w:type="paragraph" w:styleId="Sansinterligne">
+    <w:name w:val="No Spacing"/>
+    <w:uiPriority w:val="1"/>
+    <w:qFormat/>
+    <w:rsid w:val="00AD0989"/>
+    <w:pPr>
+      <w:spacing w:after="0" w:line="240" w:lineRule="auto"/>
+    </w:pPr>
+    <w:rPr>
+      <w:lang w:val="en-GB"/>
     </w:rPr>
   </w:style>
 </w:styles>

</xml_diff>

<commit_message>
add systemview + rtt to doc
</commit_message>
<xml_diff>
--- a/Zephyr_documentation.docx
+++ b/Zephyr_documentation.docx
@@ -4566,10 +4566,7 @@
         <w:t xml:space="preserve"> by default in the Kconfig. You don’t need to do anything else.</w:t>
       </w:r>
       <w:r>
-        <w:t xml:space="preserve"> The device tree binding </w:t>
-      </w:r>
-      <w:r>
-        <w:t>`</w:t>
+        <w:t xml:space="preserve"> The device tree binding `</w:t>
       </w:r>
       <w:r>
         <w:rPr>
@@ -4594,10 +4591,7 @@
         <w:t>2</w:t>
       </w:r>
       <w:r>
-        <w:t xml:space="preserve">` </w:t>
-      </w:r>
-      <w:r>
-        <w:t xml:space="preserve">initialize undocumented register to produce a continuous wave, but not the sx1261. </w:t>
+        <w:t xml:space="preserve">` initialize undocumented register to produce a continuous wave, but not the sx1261. </w:t>
       </w:r>
     </w:p>
     <w:p>
@@ -4621,6 +4615,555 @@
       </w:r>
       <w:r>
         <w:t>` with all the key needed then you can do downlink or send data to the server. For the join, the Network key is the same as the application key.</w:t>
+      </w:r>
+    </w:p>
+    <w:p>
+      <w:pPr>
+        <w:pStyle w:val="Titre2"/>
+        <w:numPr>
+          <w:ilvl w:val="0"/>
+          <w:numId w:val="12"/>
+        </w:numPr>
+        <w:ind w:left="0" w:firstLine="0"/>
+      </w:pPr>
+      <w:r>
+        <w:t>SystemView</w:t>
+      </w:r>
+    </w:p>
+    <w:p>
+      <w:r>
+        <w:t xml:space="preserve">Install </w:t>
+      </w:r>
+      <w:hyperlink r:id="rId15" w:history="1">
+        <w:r>
+          <w:rPr>
+            <w:rStyle w:val="Lienhypertexte"/>
+          </w:rPr>
+          <w:t>Systemview</w:t>
+        </w:r>
+      </w:hyperlink>
+      <w:r>
+        <w:t xml:space="preserve"> and </w:t>
+      </w:r>
+      <w:hyperlink r:id="rId16" w:history="1">
+        <w:r>
+          <w:rPr>
+            <w:rStyle w:val="Lienhypertexte"/>
+          </w:rPr>
+          <w:t>j-link</w:t>
+        </w:r>
+      </w:hyperlink>
+      <w:r>
+        <w:t>.</w:t>
+      </w:r>
+    </w:p>
+    <w:p>
+      <w:r>
+        <w:t>Build your zephyr project with the flag `</w:t>
+      </w:r>
+      <w:r>
+        <w:rPr>
+          <w:rStyle w:val="Code1"/>
+        </w:rPr>
+        <w:t>-S rtt-tracing</w:t>
+      </w:r>
+      <w:r>
+        <w:t>` and flash it</w:t>
+      </w:r>
+    </w:p>
+    <w:p>
+      <w:pPr>
+        <w:rPr>
+          <w:rStyle w:val="Code1"/>
+        </w:rPr>
+      </w:pPr>
+      <w:r>
+        <w:t xml:space="preserve">Ex: </w:t>
+      </w:r>
+      <w:r>
+        <w:rPr>
+          <w:rStyle w:val="Code1"/>
+        </w:rPr>
+        <w:t>west build -p always -b nxg_court -S rtt-tracing zephyr_nxg_court</w:t>
+      </w:r>
+    </w:p>
+    <w:p>
+      <w:pPr>
+        <w:rPr>
+          <w:rStyle w:val="Code1"/>
+        </w:rPr>
+      </w:pPr>
+      <w:r>
+        <w:rPr>
+          <w:rStyle w:val="Code1"/>
+        </w:rPr>
+        <w:t>west flash</w:t>
+      </w:r>
+    </w:p>
+    <w:p>
+      <w:pPr>
+        <w:rPr>
+          <w:noProof/>
+        </w:rPr>
+      </w:pPr>
+      <w:r>
+        <w:lastRenderedPageBreak/>
+        <w:t>Open system view and start recording.</w:t>
+      </w:r>
+      <w:r>
+        <w:rPr>
+          <w:noProof/>
+        </w:rPr>
+        <w:t xml:space="preserve"> </w:t>
+      </w:r>
+      <w:r>
+        <w:drawing>
+          <wp:inline distT="0" distB="0" distL="0" distR="0" wp14:anchorId="04FE0075" wp14:editId="5EE40407">
+            <wp:extent cx="4479290" cy="2408872"/>
+            <wp:effectExtent l="0" t="0" r="0" b="0"/>
+            <wp:docPr id="1416891006" name="Image 1" descr="Une image contenant texte, capture d’écran, logiciel, Icône d’ordinateur&#10;&#10;Le contenu généré par l’IA peut être incorrect."/>
+            <wp:cNvGraphicFramePr>
+              <a:graphicFrameLocks xmlns:a="http://schemas.openxmlformats.org/drawingml/2006/main" noChangeAspect="1"/>
+            </wp:cNvGraphicFramePr>
+            <a:graphic xmlns:a="http://schemas.openxmlformats.org/drawingml/2006/main">
+              <a:graphicData uri="http://schemas.openxmlformats.org/drawingml/2006/picture">
+                <pic:pic xmlns:pic="http://schemas.openxmlformats.org/drawingml/2006/picture">
+                  <pic:nvPicPr>
+                    <pic:cNvPr id="1416891006" name="Image 1" descr="Une image contenant texte, capture d’écran, logiciel, Icône d’ordinateur&#10;&#10;Le contenu généré par l’IA peut être incorrect."/>
+                    <pic:cNvPicPr/>
+                  </pic:nvPicPr>
+                  <pic:blipFill>
+                    <a:blip r:embed="rId17"/>
+                    <a:stretch>
+                      <a:fillRect/>
+                    </a:stretch>
+                  </pic:blipFill>
+                  <pic:spPr>
+                    <a:xfrm>
+                      <a:off x="0" y="0"/>
+                      <a:ext cx="4488046" cy="2413581"/>
+                    </a:xfrm>
+                    <a:prstGeom prst="rect">
+                      <a:avLst/>
+                    </a:prstGeom>
+                  </pic:spPr>
+                </pic:pic>
+              </a:graphicData>
+            </a:graphic>
+          </wp:inline>
+        </w:drawing>
+      </w:r>
+    </w:p>
+    <w:p>
+      <w:r>
+        <w:rPr>
+          <w:noProof/>
+        </w:rPr>
+        <w:t>In the time line you can see the switch between all the tasks in real time, as well as the interrupt and scheluder, and idle thread.</w:t>
+      </w:r>
+    </w:p>
+    <w:p>
+      <w:r>
+        <w:drawing>
+          <wp:inline distT="0" distB="0" distL="0" distR="0" wp14:anchorId="36A2F5D1" wp14:editId="7E965687">
+            <wp:extent cx="5731510" cy="836295"/>
+            <wp:effectExtent l="0" t="0" r="2540" b="1905"/>
+            <wp:docPr id="1053156978" name="Image 1" descr="Une image contenant capture d’écran, texte, logiciel, ligne&#10;&#10;Le contenu généré par l’IA peut être incorrect."/>
+            <wp:cNvGraphicFramePr>
+              <a:graphicFrameLocks xmlns:a="http://schemas.openxmlformats.org/drawingml/2006/main" noChangeAspect="1"/>
+            </wp:cNvGraphicFramePr>
+            <a:graphic xmlns:a="http://schemas.openxmlformats.org/drawingml/2006/main">
+              <a:graphicData uri="http://schemas.openxmlformats.org/drawingml/2006/picture">
+                <pic:pic xmlns:pic="http://schemas.openxmlformats.org/drawingml/2006/picture">
+                  <pic:nvPicPr>
+                    <pic:cNvPr id="1053156978" name="Image 1" descr="Une image contenant capture d’écran, texte, logiciel, ligne&#10;&#10;Le contenu généré par l’IA peut être incorrect."/>
+                    <pic:cNvPicPr/>
+                  </pic:nvPicPr>
+                  <pic:blipFill>
+                    <a:blip r:embed="rId18"/>
+                    <a:stretch>
+                      <a:fillRect/>
+                    </a:stretch>
+                  </pic:blipFill>
+                  <pic:spPr>
+                    <a:xfrm>
+                      <a:off x="0" y="0"/>
+                      <a:ext cx="5731510" cy="836295"/>
+                    </a:xfrm>
+                    <a:prstGeom prst="rect">
+                      <a:avLst/>
+                    </a:prstGeom>
+                  </pic:spPr>
+                </pic:pic>
+              </a:graphicData>
+            </a:graphic>
+          </wp:inline>
+        </w:drawing>
+      </w:r>
+    </w:p>
+    <w:p>
+      <w:r>
+        <w:t xml:space="preserve">The event list show all the event track by </w:t>
+      </w:r>
+      <w:r>
+        <w:t xml:space="preserve">zephyr by default and the one you may have had with the timestamp and contextual information. </w:t>
+      </w:r>
+    </w:p>
+    <w:p>
+      <w:r>
+        <w:drawing>
+          <wp:inline distT="0" distB="0" distL="0" distR="0" wp14:anchorId="31DDE0B2" wp14:editId="51806446">
+            <wp:extent cx="5731510" cy="3086100"/>
+            <wp:effectExtent l="0" t="0" r="2540" b="0"/>
+            <wp:docPr id="741630151" name="Image 1" descr="Une image contenant texte, logiciel, Icône d’ordinateur, Page web&#10;&#10;Le contenu généré par l’IA peut être incorrect."/>
+            <wp:cNvGraphicFramePr>
+              <a:graphicFrameLocks xmlns:a="http://schemas.openxmlformats.org/drawingml/2006/main" noChangeAspect="1"/>
+            </wp:cNvGraphicFramePr>
+            <a:graphic xmlns:a="http://schemas.openxmlformats.org/drawingml/2006/main">
+              <a:graphicData uri="http://schemas.openxmlformats.org/drawingml/2006/picture">
+                <pic:pic xmlns:pic="http://schemas.openxmlformats.org/drawingml/2006/picture">
+                  <pic:nvPicPr>
+                    <pic:cNvPr id="741630151" name="Image 1" descr="Une image contenant texte, logiciel, Icône d’ordinateur, Page web&#10;&#10;Le contenu généré par l’IA peut être incorrect."/>
+                    <pic:cNvPicPr/>
+                  </pic:nvPicPr>
+                  <pic:blipFill>
+                    <a:blip r:embed="rId19"/>
+                    <a:stretch>
+                      <a:fillRect/>
+                    </a:stretch>
+                  </pic:blipFill>
+                  <pic:spPr>
+                    <a:xfrm>
+                      <a:off x="0" y="0"/>
+                      <a:ext cx="5731510" cy="3086100"/>
+                    </a:xfrm>
+                    <a:prstGeom prst="rect">
+                      <a:avLst/>
+                    </a:prstGeom>
+                  </pic:spPr>
+                </pic:pic>
+              </a:graphicData>
+            </a:graphic>
+          </wp:inline>
+        </w:drawing>
+      </w:r>
+    </w:p>
+    <w:p>
+      <w:r>
+        <w:t xml:space="preserve">In system view </w:t>
+      </w:r>
+      <w:r>
+        <w:t>system</w:t>
+      </w:r>
+      <w:r>
+        <w:t xml:space="preserve"> you can chose the event you want to track or not.</w:t>
+      </w:r>
+    </w:p>
+    <w:p>
+      <w:r>
+        <w:lastRenderedPageBreak/>
+        <w:drawing>
+          <wp:inline distT="0" distB="0" distL="0" distR="0" wp14:anchorId="4625273F" wp14:editId="58939081">
+            <wp:extent cx="5182049" cy="3398815"/>
+            <wp:effectExtent l="0" t="0" r="0" b="0"/>
+            <wp:docPr id="51104465" name="Image 1" descr="Une image contenant texte, logiciel, Icône d’ordinateur, Page web&#10;&#10;Le contenu généré par l’IA peut être incorrect."/>
+            <wp:cNvGraphicFramePr>
+              <a:graphicFrameLocks xmlns:a="http://schemas.openxmlformats.org/drawingml/2006/main" noChangeAspect="1"/>
+            </wp:cNvGraphicFramePr>
+            <a:graphic xmlns:a="http://schemas.openxmlformats.org/drawingml/2006/main">
+              <a:graphicData uri="http://schemas.openxmlformats.org/drawingml/2006/picture">
+                <pic:pic xmlns:pic="http://schemas.openxmlformats.org/drawingml/2006/picture">
+                  <pic:nvPicPr>
+                    <pic:cNvPr id="51104465" name="Image 1" descr="Une image contenant texte, logiciel, Icône d’ordinateur, Page web&#10;&#10;Le contenu généré par l’IA peut être incorrect."/>
+                    <pic:cNvPicPr/>
+                  </pic:nvPicPr>
+                  <pic:blipFill>
+                    <a:blip r:embed="rId20"/>
+                    <a:stretch>
+                      <a:fillRect/>
+                    </a:stretch>
+                  </pic:blipFill>
+                  <pic:spPr>
+                    <a:xfrm>
+                      <a:off x="0" y="0"/>
+                      <a:ext cx="5182049" cy="3398815"/>
+                    </a:xfrm>
+                    <a:prstGeom prst="rect">
+                      <a:avLst/>
+                    </a:prstGeom>
+                  </pic:spPr>
+                </pic:pic>
+              </a:graphicData>
+            </a:graphic>
+          </wp:inline>
+        </w:drawing>
+      </w:r>
+    </w:p>
+    <w:p>
+      <w:r>
+        <w:t>In the windows terminal you can track messages print via the function `</w:t>
+      </w:r>
+      <w:r>
+        <w:t xml:space="preserve"> </w:t>
+      </w:r>
+      <w:r>
+        <w:rPr>
+          <w:rStyle w:val="Code1"/>
+        </w:rPr>
+        <w:t>SEGGER_SYSVIEW_PrintfHost(</w:t>
+      </w:r>
+      <w:r>
+        <w:rPr>
+          <w:rStyle w:val="Code1"/>
+        </w:rPr>
+        <w:t>)</w:t>
+      </w:r>
+      <w:r>
+        <w:t>`, `</w:t>
+      </w:r>
+      <w:r>
+        <w:rPr>
+          <w:rStyle w:val="Code1"/>
+        </w:rPr>
+        <w:t xml:space="preserve"> </w:t>
+      </w:r>
+      <w:r>
+        <w:rPr>
+          <w:rStyle w:val="Code1"/>
+        </w:rPr>
+        <w:t>SEGGER_SYSVIEW_WarnfHost</w:t>
+      </w:r>
+      <w:r>
+        <w:rPr>
+          <w:rStyle w:val="Code1"/>
+        </w:rPr>
+        <w:t xml:space="preserve"> </w:t>
+      </w:r>
+      <w:r>
+        <w:rPr>
+          <w:rStyle w:val="Code1"/>
+        </w:rPr>
+        <w:t>()</w:t>
+      </w:r>
+      <w:r>
+        <w:t>`, `</w:t>
+      </w:r>
+      <w:r>
+        <w:t xml:space="preserve"> </w:t>
+      </w:r>
+      <w:r>
+        <w:rPr>
+          <w:rStyle w:val="Code1"/>
+        </w:rPr>
+        <w:t>SEGGER_SYSVIEW_ErrorfHost()</w:t>
+      </w:r>
+      <w:r>
+        <w:t>`</w:t>
+      </w:r>
+    </w:p>
+    <w:p>
+      <w:r>
+        <w:t>For more detail the complete doc :</w:t>
+      </w:r>
+      <w:r>
+        <w:t xml:space="preserve"> </w:t>
+      </w:r>
+      <w:r>
+        <w:rPr>
+          <w:color w:val="4C94D8" w:themeColor="text2" w:themeTint="80"/>
+        </w:rPr>
+        <w:t>https://www.segger.com/downloads/jlink/UM08027_SystemView.pdf</w:t>
+      </w:r>
+    </w:p>
+    <w:p>
+      <w:r>
+        <w:t xml:space="preserve">To add custom event, you need to edit the </w:t>
+      </w:r>
+      <w:r>
+        <w:t>"C:\Program Files\SEGGER\SystemView\Description\SYSVIEW_Zephyr.txt"</w:t>
+      </w:r>
+      <w:r>
+        <w:t>. At the end of the file you can had event, and each time increment the event number, change the event name and description. In your co</w:t>
+      </w:r>
+      <w:r>
+        <w:t>d</w:t>
+      </w:r>
+      <w:r>
+        <w:t>e source you can add `</w:t>
+      </w:r>
+      <w:r>
+        <w:rPr>
+          <w:rFonts w:ascii="Consolas" w:eastAsia="Times New Roman" w:hAnsi="Consolas" w:cs="Times New Roman"/>
+          <w:color w:val="DCDCAA"/>
+          <w:sz w:val="21"/>
+          <w:szCs w:val="21"/>
+          <w:lang w:eastAsia="fr-FR"/>
+        </w:rPr>
+        <w:t xml:space="preserve"> </w:t>
+      </w:r>
+      <w:r>
+        <w:rPr>
+          <w:rStyle w:val="Code1"/>
+        </w:rPr>
+        <w:t>SEGGER_SYSVIEW_Record</w:t>
+      </w:r>
+      <w:r>
+        <w:rPr>
+          <w:rStyle w:val="Code1"/>
+        </w:rPr>
+        <w:t>XX</w:t>
+      </w:r>
+      <w:r>
+        <w:rPr>
+          <w:rStyle w:val="Code1"/>
+        </w:rPr>
+        <w:t xml:space="preserve">(id_event, </w:t>
+      </w:r>
+      <w:r>
+        <w:rPr>
+          <w:rStyle w:val="Code1"/>
+        </w:rPr>
+        <w:t>XX</w:t>
+      </w:r>
+      <w:r>
+        <w:rPr>
+          <w:rStyle w:val="Code1"/>
+        </w:rPr>
+        <w:t>)</w:t>
+      </w:r>
+      <w:r>
+        <w:t>` or `</w:t>
+      </w:r>
+      <w:r>
+        <w:rPr>
+          <w:rStyle w:val="Code1"/>
+        </w:rPr>
+        <w:t>SEGGER_SYSVIEW_RecordEndCall</w:t>
+      </w:r>
+      <w:r>
+        <w:rPr>
+          <w:rStyle w:val="Code1"/>
+        </w:rPr>
+        <w:t>XX</w:t>
+      </w:r>
+      <w:r>
+        <w:rPr>
+          <w:rStyle w:val="Code1"/>
+        </w:rPr>
+        <w:t>(</w:t>
+      </w:r>
+      <w:r>
+        <w:rPr>
+          <w:rStyle w:val="Code1"/>
+        </w:rPr>
+        <w:t xml:space="preserve">id_event, </w:t>
+      </w:r>
+      <w:r>
+        <w:rPr>
+          <w:rStyle w:val="Code1"/>
+        </w:rPr>
+        <w:t>XX</w:t>
+      </w:r>
+      <w:r>
+        <w:rPr>
+          <w:rStyle w:val="Code1"/>
+        </w:rPr>
+        <w:t>)</w:t>
+      </w:r>
+      <w:r>
+        <w:rPr>
+          <w:rStyle w:val="Code1"/>
+        </w:rPr>
+        <w:t>`</w:t>
+      </w:r>
+      <w:r>
+        <w:t xml:space="preserve"> </w:t>
+      </w:r>
+      <w:r>
+        <w:t xml:space="preserve">to track the beginning and the end of the event if needed. With XX you can choose the number of argument you </w:t>
+      </w:r>
+      <w:r>
+        <w:t>want to record.</w:t>
+      </w:r>
+    </w:p>
+    <w:p>
+      <w:pPr>
+        <w:pStyle w:val="Titre2"/>
+        <w:numPr>
+          <w:ilvl w:val="0"/>
+          <w:numId w:val="12"/>
+        </w:numPr>
+        <w:ind w:left="0" w:firstLine="0"/>
+      </w:pPr>
+      <w:r>
+        <w:t>RTT</w:t>
+      </w:r>
+    </w:p>
+    <w:p>
+      <w:r>
+        <w:t xml:space="preserve">Install </w:t>
+      </w:r>
+      <w:hyperlink r:id="rId21" w:history="1">
+        <w:r>
+          <w:rPr>
+            <w:rStyle w:val="Lienhypertexte"/>
+          </w:rPr>
+          <w:t>j-link</w:t>
+        </w:r>
+      </w:hyperlink>
+      <w:r>
+        <w:t>.</w:t>
+      </w:r>
+    </w:p>
+    <w:p>
+      <w:r>
+        <w:t>In the Kconfig add the configuration :</w:t>
+      </w:r>
+    </w:p>
+    <w:p>
+      <w:r>
+        <w:t>CONFIG_USE_SEGGER_RTT=y</w:t>
+      </w:r>
+    </w:p>
+    <w:p>
+      <w:r>
+        <w:t>CONFIG_LOG_BACKEND_RTT=y</w:t>
+      </w:r>
+      <w:r>
+        <w:tab/>
+      </w:r>
+      <w:r>
+        <w:tab/>
+        <w:t>-&gt;log using rtt, can use rtt and uart at the same time</w:t>
+      </w:r>
+    </w:p>
+    <w:p/>
+    <w:p/>
+    <w:p>
+      <w:r>
+        <w:lastRenderedPageBreak/>
+        <w:t>CONFIG_RTT_CONSOLE=y</w:t>
+      </w:r>
+      <w:r>
+        <w:tab/>
+      </w:r>
+      <w:r>
+        <w:tab/>
+      </w:r>
+      <w:r>
+        <w:tab/>
+        <w:t>-&gt; work o</w:t>
+      </w:r>
+      <w:r>
+        <w:t>nly if uart is disable for the console</w:t>
+      </w:r>
+    </w:p>
+    <w:p>
+      <w:r>
+        <w:rPr>
+          <w:lang w:val="fr-FR"/>
+        </w:rPr>
+        <w:t>CONFIG_UART_CONSOLE=n</w:t>
       </w:r>
     </w:p>
     <w:p/>
@@ -8527,7 +9070,6 @@
   <w:style w:type="character" w:default="1" w:styleId="Policepardfaut">
     <w:name w:val="Default Paragraph Font"/>
     <w:uiPriority w:val="1"/>
-    <w:semiHidden/>
     <w:unhideWhenUsed/>
   </w:style>
   <w:style w:type="table" w:default="1" w:styleId="TableauNormal">

</xml_diff>